<commit_message>
Sigo co la memoria: Introduccion
</commit_message>
<xml_diff>
--- a/MEMORIA_TFG.docx
+++ b/MEMORIA_TFG.docx
@@ -1041,7 +1041,7 @@
         <w:pStyle w:val="Ttulo1"/>
         <w:spacing w:line="360" w:lineRule="auto"/>
       </w:pPr>
-      <w:bookmarkStart w:id="0" w:name="_Toc72349792"/>
+      <w:bookmarkStart w:id="0" w:name="_Toc72363000"/>
       <w:r>
         <w:t>Resumen</w:t>
       </w:r>
@@ -1122,7 +1122,15 @@
         <w:t xml:space="preserve"> </w:t>
       </w:r>
       <w:r>
-        <w:t xml:space="preserve">Será también trabajo de este proyecto la obtención de datos de la misma </w:t>
+        <w:t xml:space="preserve">Será también trabajo de este proyecto la obtención de datos de </w:t>
+      </w:r>
+      <w:proofErr w:type="gramStart"/>
+      <w:r>
+        <w:t>la misma</w:t>
+      </w:r>
+      <w:proofErr w:type="gramEnd"/>
+      <w:r>
+        <w:t xml:space="preserve"> </w:t>
       </w:r>
       <w:r>
         <w:t xml:space="preserve">y </w:t>
@@ -1210,7 +1218,7 @@
         <w:pStyle w:val="Ttulo1"/>
         <w:spacing w:line="360" w:lineRule="auto"/>
       </w:pPr>
-      <w:bookmarkStart w:id="1" w:name="_Toc72349793"/>
+      <w:bookmarkStart w:id="1" w:name="_Toc72363001"/>
       <w:r>
         <w:t>Agradecimientos</w:t>
       </w:r>
@@ -1302,7 +1310,7 @@
         <w:pStyle w:val="Ttulo1"/>
         <w:spacing w:line="360" w:lineRule="auto"/>
       </w:pPr>
-      <w:bookmarkStart w:id="2" w:name="_Toc72349794"/>
+      <w:bookmarkStart w:id="2" w:name="_Toc72363002"/>
       <w:r>
         <w:t>Citas</w:t>
       </w:r>
@@ -1337,7 +1345,7 @@
         <w:pStyle w:val="Ttulo1"/>
         <w:spacing w:line="360" w:lineRule="auto"/>
       </w:pPr>
-      <w:bookmarkStart w:id="3" w:name="_Toc72349795"/>
+      <w:bookmarkStart w:id="3" w:name="_Toc72363003"/>
       <w:r>
         <w:t>Índice</w:t>
       </w:r>
@@ -1394,7 +1402,7 @@
           <w:r>
             <w:fldChar w:fldCharType="separate"/>
           </w:r>
-          <w:hyperlink w:anchor="_Toc72349792" w:history="1">
+          <w:hyperlink w:anchor="_Toc72363000" w:history="1">
             <w:r>
               <w:rPr>
                 <w:rStyle w:val="Hipervnculo"/>
@@ -1421,7 +1429,7 @@
                 <w:noProof/>
                 <w:webHidden/>
               </w:rPr>
-              <w:instrText xml:space="preserve"> PAGEREF _Toc72349792 \h </w:instrText>
+              <w:instrText xml:space="preserve"> PAGEREF _Toc72363000 \h </w:instrText>
             </w:r>
             <w:r>
               <w:rPr>
@@ -1464,7 +1472,7 @@
               <w:lang w:eastAsia="es-ES"/>
             </w:rPr>
           </w:pPr>
-          <w:hyperlink w:anchor="_Toc72349793" w:history="1">
+          <w:hyperlink w:anchor="_Toc72363001" w:history="1">
             <w:r>
               <w:rPr>
                 <w:rStyle w:val="Hipervnculo"/>
@@ -1491,7 +1499,7 @@
                 <w:noProof/>
                 <w:webHidden/>
               </w:rPr>
-              <w:instrText xml:space="preserve"> PAGEREF _Toc72349793 \h </w:instrText>
+              <w:instrText xml:space="preserve"> PAGEREF _Toc72363001 \h </w:instrText>
             </w:r>
             <w:r>
               <w:rPr>
@@ -1534,7 +1542,7 @@
               <w:lang w:eastAsia="es-ES"/>
             </w:rPr>
           </w:pPr>
-          <w:hyperlink w:anchor="_Toc72349794" w:history="1">
+          <w:hyperlink w:anchor="_Toc72363002" w:history="1">
             <w:r>
               <w:rPr>
                 <w:rStyle w:val="Hipervnculo"/>
@@ -1561,7 +1569,7 @@
                 <w:noProof/>
                 <w:webHidden/>
               </w:rPr>
-              <w:instrText xml:space="preserve"> PAGEREF _Toc72349794 \h </w:instrText>
+              <w:instrText xml:space="preserve"> PAGEREF _Toc72363002 \h </w:instrText>
             </w:r>
             <w:r>
               <w:rPr>
@@ -1604,7 +1612,7 @@
               <w:lang w:eastAsia="es-ES"/>
             </w:rPr>
           </w:pPr>
-          <w:hyperlink w:anchor="_Toc72349795" w:history="1">
+          <w:hyperlink w:anchor="_Toc72363003" w:history="1">
             <w:r>
               <w:rPr>
                 <w:rStyle w:val="Hipervnculo"/>
@@ -1631,7 +1639,7 @@
                 <w:noProof/>
                 <w:webHidden/>
               </w:rPr>
-              <w:instrText xml:space="preserve"> PAGEREF _Toc72349795 \h </w:instrText>
+              <w:instrText xml:space="preserve"> PAGEREF _Toc72363003 \h </w:instrText>
             </w:r>
             <w:r>
               <w:rPr>
@@ -1674,7 +1682,7 @@
               <w:lang w:eastAsia="es-ES"/>
             </w:rPr>
           </w:pPr>
-          <w:hyperlink w:anchor="_Toc72349796" w:history="1">
+          <w:hyperlink w:anchor="_Toc72363004" w:history="1">
             <w:r>
               <w:rPr>
                 <w:rStyle w:val="Hipervnculo"/>
@@ -1701,7 +1709,7 @@
                 <w:noProof/>
                 <w:webHidden/>
               </w:rPr>
-              <w:instrText xml:space="preserve"> PAGEREF _Toc72349796 \h </w:instrText>
+              <w:instrText xml:space="preserve"> PAGEREF _Toc72363004 \h </w:instrText>
             </w:r>
             <w:r>
               <w:rPr>
@@ -1721,7 +1729,7 @@
                 <w:noProof/>
                 <w:webHidden/>
               </w:rPr>
-              <w:t>10</w:t>
+              <w:t>11</w:t>
             </w:r>
             <w:r>
               <w:rPr>
@@ -1744,7 +1752,7 @@
               <w:lang w:eastAsia="es-ES"/>
             </w:rPr>
           </w:pPr>
-          <w:hyperlink w:anchor="_Toc72349797" w:history="1">
+          <w:hyperlink w:anchor="_Toc72363005" w:history="1">
             <w:r>
               <w:rPr>
                 <w:rStyle w:val="Hipervnculo"/>
@@ -1771,7 +1779,7 @@
                 <w:noProof/>
                 <w:webHidden/>
               </w:rPr>
-              <w:instrText xml:space="preserve"> PAGEREF _Toc72349797 \h </w:instrText>
+              <w:instrText xml:space="preserve"> PAGEREF _Toc72363005 \h </w:instrText>
             </w:r>
             <w:r>
               <w:rPr>
@@ -1791,7 +1799,7 @@
                 <w:noProof/>
                 <w:webHidden/>
               </w:rPr>
-              <w:t>11</w:t>
+              <w:t>12</w:t>
             </w:r>
             <w:r>
               <w:rPr>
@@ -1814,13 +1822,13 @@
               <w:lang w:eastAsia="es-ES"/>
             </w:rPr>
           </w:pPr>
-          <w:hyperlink w:anchor="_Toc72349798" w:history="1">
+          <w:hyperlink w:anchor="_Toc72363006" w:history="1">
             <w:r>
               <w:rPr>
                 <w:rStyle w:val="Hipervnculo"/>
                 <w:noProof/>
               </w:rPr>
-              <w:t>Introducción</w:t>
+              <w:t>1. Introducción</w:t>
             </w:r>
             <w:r>
               <w:rPr>
@@ -1841,7 +1849,7 @@
                 <w:noProof/>
                 <w:webHidden/>
               </w:rPr>
-              <w:instrText xml:space="preserve"> PAGEREF _Toc72349798 \h </w:instrText>
+              <w:instrText xml:space="preserve"> PAGEREF _Toc72363006 \h </w:instrText>
             </w:r>
             <w:r>
               <w:rPr>
@@ -1861,7 +1869,7 @@
                 <w:noProof/>
                 <w:webHidden/>
               </w:rPr>
-              <w:t>13</w:t>
+              <w:t>14</w:t>
             </w:r>
             <w:r>
               <w:rPr>
@@ -1884,13 +1892,13 @@
               <w:lang w:eastAsia="es-ES"/>
             </w:rPr>
           </w:pPr>
-          <w:hyperlink w:anchor="_Toc72349799" w:history="1">
+          <w:hyperlink w:anchor="_Toc72363007" w:history="1">
             <w:r>
               <w:rPr>
                 <w:rStyle w:val="Hipervnculo"/>
                 <w:noProof/>
               </w:rPr>
-              <w:t>1. Métodos para el análisis de emociones</w:t>
+              <w:t>1.1 Métodos para el análisis de emociones</w:t>
             </w:r>
             <w:r>
               <w:rPr>
@@ -1911,7 +1919,7 @@
                 <w:noProof/>
                 <w:webHidden/>
               </w:rPr>
-              <w:instrText xml:space="preserve"> PAGEREF _Toc72349799 \h </w:instrText>
+              <w:instrText xml:space="preserve"> PAGEREF _Toc72363007 \h </w:instrText>
             </w:r>
             <w:r>
               <w:rPr>
@@ -1931,7 +1939,7 @@
                 <w:noProof/>
                 <w:webHidden/>
               </w:rPr>
-              <w:t>13</w:t>
+              <w:t>14</w:t>
             </w:r>
             <w:r>
               <w:rPr>
@@ -1954,13 +1962,13 @@
               <w:lang w:eastAsia="es-ES"/>
             </w:rPr>
           </w:pPr>
-          <w:hyperlink w:anchor="_Toc72349800" w:history="1">
+          <w:hyperlink w:anchor="_Toc72363008" w:history="1">
             <w:r>
               <w:rPr>
                 <w:rStyle w:val="Hipervnculo"/>
                 <w:noProof/>
               </w:rPr>
-              <w:t>2. Objetivos</w:t>
+              <w:t>1.2 Estado emocional y señales fisiológicas</w:t>
             </w:r>
             <w:r>
               <w:rPr>
@@ -1981,7 +1989,7 @@
                 <w:noProof/>
                 <w:webHidden/>
               </w:rPr>
-              <w:instrText xml:space="preserve"> PAGEREF _Toc72349800 \h </w:instrText>
+              <w:instrText xml:space="preserve"> PAGEREF _Toc72363008 \h </w:instrText>
             </w:r>
             <w:r>
               <w:rPr>
@@ -2001,7 +2009,7 @@
                 <w:noProof/>
                 <w:webHidden/>
               </w:rPr>
-              <w:t>14</w:t>
+              <w:t>15</w:t>
             </w:r>
             <w:r>
               <w:rPr>
@@ -2024,13 +2032,13 @@
               <w:lang w:eastAsia="es-ES"/>
             </w:rPr>
           </w:pPr>
-          <w:hyperlink w:anchor="_Toc72349801" w:history="1">
+          <w:hyperlink w:anchor="_Toc72363009" w:history="1">
             <w:r>
               <w:rPr>
                 <w:rStyle w:val="Hipervnculo"/>
                 <w:noProof/>
               </w:rPr>
-              <w:t>3. Estructura</w:t>
+              <w:t>1.3 Representación de emociones</w:t>
             </w:r>
             <w:r>
               <w:rPr>
@@ -2051,7 +2059,7 @@
                 <w:noProof/>
                 <w:webHidden/>
               </w:rPr>
-              <w:instrText xml:space="preserve"> PAGEREF _Toc72349801 \h </w:instrText>
+              <w:instrText xml:space="preserve"> PAGEREF _Toc72363009 \h </w:instrText>
             </w:r>
             <w:r>
               <w:rPr>
@@ -2071,7 +2079,147 @@
                 <w:noProof/>
                 <w:webHidden/>
               </w:rPr>
-              <w:t>15</w:t>
+              <w:t>16</w:t>
+            </w:r>
+            <w:r>
+              <w:rPr>
+                <w:noProof/>
+                <w:webHidden/>
+              </w:rPr>
+              <w:fldChar w:fldCharType="end"/>
+            </w:r>
+          </w:hyperlink>
+        </w:p>
+        <w:p>
+          <w:pPr>
+            <w:pStyle w:val="TDC2"/>
+            <w:tabs>
+              <w:tab w:val="right" w:leader="dot" w:pos="8777"/>
+            </w:tabs>
+            <w:rPr>
+              <w:rFonts w:eastAsiaTheme="minorEastAsia"/>
+              <w:noProof/>
+              <w:lang w:eastAsia="es-ES"/>
+            </w:rPr>
+          </w:pPr>
+          <w:hyperlink w:anchor="_Toc72363010" w:history="1">
+            <w:r>
+              <w:rPr>
+                <w:rStyle w:val="Hipervnculo"/>
+                <w:noProof/>
+              </w:rPr>
+              <w:t>1.4 Objetivos</w:t>
+            </w:r>
+            <w:r>
+              <w:rPr>
+                <w:noProof/>
+                <w:webHidden/>
+              </w:rPr>
+              <w:tab/>
+            </w:r>
+            <w:r>
+              <w:rPr>
+                <w:noProof/>
+                <w:webHidden/>
+              </w:rPr>
+              <w:fldChar w:fldCharType="begin"/>
+            </w:r>
+            <w:r>
+              <w:rPr>
+                <w:noProof/>
+                <w:webHidden/>
+              </w:rPr>
+              <w:instrText xml:space="preserve"> PAGEREF _Toc72363010 \h </w:instrText>
+            </w:r>
+            <w:r>
+              <w:rPr>
+                <w:noProof/>
+                <w:webHidden/>
+              </w:rPr>
+            </w:r>
+            <w:r>
+              <w:rPr>
+                <w:noProof/>
+                <w:webHidden/>
+              </w:rPr>
+              <w:fldChar w:fldCharType="separate"/>
+            </w:r>
+            <w:r>
+              <w:rPr>
+                <w:noProof/>
+                <w:webHidden/>
+              </w:rPr>
+              <w:t>16</w:t>
+            </w:r>
+            <w:r>
+              <w:rPr>
+                <w:noProof/>
+                <w:webHidden/>
+              </w:rPr>
+              <w:fldChar w:fldCharType="end"/>
+            </w:r>
+          </w:hyperlink>
+        </w:p>
+        <w:p>
+          <w:pPr>
+            <w:pStyle w:val="TDC2"/>
+            <w:tabs>
+              <w:tab w:val="right" w:leader="dot" w:pos="8777"/>
+            </w:tabs>
+            <w:rPr>
+              <w:rFonts w:eastAsiaTheme="minorEastAsia"/>
+              <w:noProof/>
+              <w:lang w:eastAsia="es-ES"/>
+            </w:rPr>
+          </w:pPr>
+          <w:hyperlink w:anchor="_Toc72363011" w:history="1">
+            <w:r>
+              <w:rPr>
+                <w:rStyle w:val="Hipervnculo"/>
+                <w:noProof/>
+              </w:rPr>
+              <w:t>1.5 Estructura</w:t>
+            </w:r>
+            <w:r>
+              <w:rPr>
+                <w:noProof/>
+                <w:webHidden/>
+              </w:rPr>
+              <w:tab/>
+            </w:r>
+            <w:r>
+              <w:rPr>
+                <w:noProof/>
+                <w:webHidden/>
+              </w:rPr>
+              <w:fldChar w:fldCharType="begin"/>
+            </w:r>
+            <w:r>
+              <w:rPr>
+                <w:noProof/>
+                <w:webHidden/>
+              </w:rPr>
+              <w:instrText xml:space="preserve"> PAGEREF _Toc72363011 \h </w:instrText>
+            </w:r>
+            <w:r>
+              <w:rPr>
+                <w:noProof/>
+                <w:webHidden/>
+              </w:rPr>
+            </w:r>
+            <w:r>
+              <w:rPr>
+                <w:noProof/>
+                <w:webHidden/>
+              </w:rPr>
+              <w:fldChar w:fldCharType="separate"/>
+            </w:r>
+            <w:r>
+              <w:rPr>
+                <w:noProof/>
+                <w:webHidden/>
+              </w:rPr>
+              <w:t>17</w:t>
             </w:r>
             <w:r>
               <w:rPr>
@@ -2094,13 +2242,13 @@
               <w:lang w:eastAsia="es-ES"/>
             </w:rPr>
           </w:pPr>
-          <w:hyperlink w:anchor="_Toc72349802" w:history="1">
+          <w:hyperlink w:anchor="_Toc72363012" w:history="1">
             <w:r>
               <w:rPr>
                 <w:rStyle w:val="Hipervnculo"/>
                 <w:noProof/>
               </w:rPr>
-              <w:t>Estado del arte</w:t>
+              <w:t>2. Estado del arte</w:t>
             </w:r>
             <w:r>
               <w:rPr>
@@ -2121,7 +2269,7 @@
                 <w:noProof/>
                 <w:webHidden/>
               </w:rPr>
-              <w:instrText xml:space="preserve"> PAGEREF _Toc72349802 \h </w:instrText>
+              <w:instrText xml:space="preserve"> PAGEREF _Toc72363012 \h </w:instrText>
             </w:r>
             <w:r>
               <w:rPr>
@@ -2141,7 +2289,428 @@
                 <w:noProof/>
                 <w:webHidden/>
               </w:rPr>
-              <w:t>17</w:t>
+              <w:t>20</w:t>
+            </w:r>
+            <w:r>
+              <w:rPr>
+                <w:noProof/>
+                <w:webHidden/>
+              </w:rPr>
+              <w:fldChar w:fldCharType="end"/>
+            </w:r>
+          </w:hyperlink>
+        </w:p>
+        <w:p>
+          <w:pPr>
+            <w:pStyle w:val="TDC2"/>
+            <w:tabs>
+              <w:tab w:val="right" w:leader="dot" w:pos="8777"/>
+            </w:tabs>
+            <w:rPr>
+              <w:rFonts w:eastAsiaTheme="minorEastAsia"/>
+              <w:noProof/>
+              <w:lang w:eastAsia="es-ES"/>
+            </w:rPr>
+          </w:pPr>
+          <w:hyperlink w:anchor="_Toc72363013" w:history="1">
+            <w:r>
+              <w:rPr>
+                <w:rStyle w:val="Hipervnculo"/>
+                <w:noProof/>
+              </w:rPr>
+              <w:t>2.1 Datasets para la estimación de emociones mediante señales fisiológicas</w:t>
+            </w:r>
+            <w:r>
+              <w:rPr>
+                <w:noProof/>
+                <w:webHidden/>
+              </w:rPr>
+              <w:tab/>
+            </w:r>
+            <w:r>
+              <w:rPr>
+                <w:noProof/>
+                <w:webHidden/>
+              </w:rPr>
+              <w:fldChar w:fldCharType="begin"/>
+            </w:r>
+            <w:r>
+              <w:rPr>
+                <w:noProof/>
+                <w:webHidden/>
+              </w:rPr>
+              <w:instrText xml:space="preserve"> PAGEREF _Toc72363013 \h </w:instrText>
+            </w:r>
+            <w:r>
+              <w:rPr>
+                <w:noProof/>
+                <w:webHidden/>
+              </w:rPr>
+            </w:r>
+            <w:r>
+              <w:rPr>
+                <w:noProof/>
+                <w:webHidden/>
+              </w:rPr>
+              <w:fldChar w:fldCharType="separate"/>
+            </w:r>
+            <w:r>
+              <w:rPr>
+                <w:noProof/>
+                <w:webHidden/>
+              </w:rPr>
+              <w:t>20</w:t>
+            </w:r>
+            <w:r>
+              <w:rPr>
+                <w:noProof/>
+                <w:webHidden/>
+              </w:rPr>
+              <w:fldChar w:fldCharType="end"/>
+            </w:r>
+          </w:hyperlink>
+        </w:p>
+        <w:p>
+          <w:pPr>
+            <w:pStyle w:val="TDC3"/>
+            <w:tabs>
+              <w:tab w:val="right" w:leader="dot" w:pos="8777"/>
+            </w:tabs>
+            <w:rPr>
+              <w:rFonts w:eastAsiaTheme="minorEastAsia"/>
+              <w:noProof/>
+              <w:lang w:eastAsia="es-ES"/>
+            </w:rPr>
+          </w:pPr>
+          <w:hyperlink w:anchor="_Toc72363014" w:history="1">
+            <w:r>
+              <w:rPr>
+                <w:rStyle w:val="Hipervnculo"/>
+                <w:noProof/>
+              </w:rPr>
+              <w:t>2.1.1 K-EmoCon</w:t>
+            </w:r>
+            <w:r>
+              <w:rPr>
+                <w:noProof/>
+                <w:webHidden/>
+              </w:rPr>
+              <w:tab/>
+            </w:r>
+            <w:r>
+              <w:rPr>
+                <w:noProof/>
+                <w:webHidden/>
+              </w:rPr>
+              <w:fldChar w:fldCharType="begin"/>
+            </w:r>
+            <w:r>
+              <w:rPr>
+                <w:noProof/>
+                <w:webHidden/>
+              </w:rPr>
+              <w:instrText xml:space="preserve"> PAGEREF _Toc72363014 \h </w:instrText>
+            </w:r>
+            <w:r>
+              <w:rPr>
+                <w:noProof/>
+                <w:webHidden/>
+              </w:rPr>
+            </w:r>
+            <w:r>
+              <w:rPr>
+                <w:noProof/>
+                <w:webHidden/>
+              </w:rPr>
+              <w:fldChar w:fldCharType="separate"/>
+            </w:r>
+            <w:r>
+              <w:rPr>
+                <w:noProof/>
+                <w:webHidden/>
+              </w:rPr>
+              <w:t>20</w:t>
+            </w:r>
+            <w:r>
+              <w:rPr>
+                <w:noProof/>
+                <w:webHidden/>
+              </w:rPr>
+              <w:fldChar w:fldCharType="end"/>
+            </w:r>
+          </w:hyperlink>
+        </w:p>
+        <w:p>
+          <w:pPr>
+            <w:pStyle w:val="TDC3"/>
+            <w:tabs>
+              <w:tab w:val="right" w:leader="dot" w:pos="8777"/>
+            </w:tabs>
+            <w:rPr>
+              <w:rFonts w:eastAsiaTheme="minorEastAsia"/>
+              <w:noProof/>
+              <w:lang w:eastAsia="es-ES"/>
+            </w:rPr>
+          </w:pPr>
+          <w:hyperlink w:anchor="_Toc72363015" w:history="1">
+            <w:r>
+              <w:rPr>
+                <w:rStyle w:val="Hipervnculo"/>
+                <w:noProof/>
+                <w:lang w:eastAsia="es-ES"/>
+              </w:rPr>
+              <w:t>2.1.2 IoBT-VISTEC</w:t>
+            </w:r>
+            <w:r>
+              <w:rPr>
+                <w:noProof/>
+                <w:webHidden/>
+              </w:rPr>
+              <w:tab/>
+            </w:r>
+            <w:r>
+              <w:rPr>
+                <w:noProof/>
+                <w:webHidden/>
+              </w:rPr>
+              <w:fldChar w:fldCharType="begin"/>
+            </w:r>
+            <w:r>
+              <w:rPr>
+                <w:noProof/>
+                <w:webHidden/>
+              </w:rPr>
+              <w:instrText xml:space="preserve"> PAGEREF _Toc72363015 \h </w:instrText>
+            </w:r>
+            <w:r>
+              <w:rPr>
+                <w:noProof/>
+                <w:webHidden/>
+              </w:rPr>
+            </w:r>
+            <w:r>
+              <w:rPr>
+                <w:noProof/>
+                <w:webHidden/>
+              </w:rPr>
+              <w:fldChar w:fldCharType="separate"/>
+            </w:r>
+            <w:r>
+              <w:rPr>
+                <w:noProof/>
+                <w:webHidden/>
+              </w:rPr>
+              <w:t>22</w:t>
+            </w:r>
+            <w:r>
+              <w:rPr>
+                <w:noProof/>
+                <w:webHidden/>
+              </w:rPr>
+              <w:fldChar w:fldCharType="end"/>
+            </w:r>
+          </w:hyperlink>
+        </w:p>
+        <w:p>
+          <w:pPr>
+            <w:pStyle w:val="TDC3"/>
+            <w:tabs>
+              <w:tab w:val="right" w:leader="dot" w:pos="8777"/>
+            </w:tabs>
+            <w:rPr>
+              <w:rFonts w:eastAsiaTheme="minorEastAsia"/>
+              <w:noProof/>
+              <w:lang w:eastAsia="es-ES"/>
+            </w:rPr>
+          </w:pPr>
+          <w:hyperlink w:anchor="_Toc72363016" w:history="1">
+            <w:r>
+              <w:rPr>
+                <w:rStyle w:val="Hipervnculo"/>
+                <w:noProof/>
+              </w:rPr>
+              <w:t>2.1.3 ASCERTAIN</w:t>
+            </w:r>
+            <w:r>
+              <w:rPr>
+                <w:noProof/>
+                <w:webHidden/>
+              </w:rPr>
+              <w:tab/>
+            </w:r>
+            <w:r>
+              <w:rPr>
+                <w:noProof/>
+                <w:webHidden/>
+              </w:rPr>
+              <w:fldChar w:fldCharType="begin"/>
+            </w:r>
+            <w:r>
+              <w:rPr>
+                <w:noProof/>
+                <w:webHidden/>
+              </w:rPr>
+              <w:instrText xml:space="preserve"> PAGEREF _Toc72363016 \h </w:instrText>
+            </w:r>
+            <w:r>
+              <w:rPr>
+                <w:noProof/>
+                <w:webHidden/>
+              </w:rPr>
+            </w:r>
+            <w:r>
+              <w:rPr>
+                <w:noProof/>
+                <w:webHidden/>
+              </w:rPr>
+              <w:fldChar w:fldCharType="separate"/>
+            </w:r>
+            <w:r>
+              <w:rPr>
+                <w:noProof/>
+                <w:webHidden/>
+              </w:rPr>
+              <w:t>23</w:t>
+            </w:r>
+            <w:r>
+              <w:rPr>
+                <w:noProof/>
+                <w:webHidden/>
+              </w:rPr>
+              <w:fldChar w:fldCharType="end"/>
+            </w:r>
+          </w:hyperlink>
+        </w:p>
+        <w:p>
+          <w:pPr>
+            <w:pStyle w:val="TDC3"/>
+            <w:tabs>
+              <w:tab w:val="right" w:leader="dot" w:pos="8777"/>
+            </w:tabs>
+            <w:rPr>
+              <w:rFonts w:eastAsiaTheme="minorEastAsia"/>
+              <w:noProof/>
+              <w:lang w:eastAsia="es-ES"/>
+            </w:rPr>
+          </w:pPr>
+          <w:hyperlink w:anchor="_Toc72363017" w:history="1">
+            <w:r>
+              <w:rPr>
+                <w:rStyle w:val="Hipervnculo"/>
+                <w:noProof/>
+              </w:rPr>
+              <w:t>2.1.4 AMIGOS</w:t>
+            </w:r>
+            <w:r>
+              <w:rPr>
+                <w:noProof/>
+                <w:webHidden/>
+              </w:rPr>
+              <w:tab/>
+            </w:r>
+            <w:r>
+              <w:rPr>
+                <w:noProof/>
+                <w:webHidden/>
+              </w:rPr>
+              <w:fldChar w:fldCharType="begin"/>
+            </w:r>
+            <w:r>
+              <w:rPr>
+                <w:noProof/>
+                <w:webHidden/>
+              </w:rPr>
+              <w:instrText xml:space="preserve"> PAGEREF _Toc72363017 \h </w:instrText>
+            </w:r>
+            <w:r>
+              <w:rPr>
+                <w:noProof/>
+                <w:webHidden/>
+              </w:rPr>
+            </w:r>
+            <w:r>
+              <w:rPr>
+                <w:noProof/>
+                <w:webHidden/>
+              </w:rPr>
+              <w:fldChar w:fldCharType="separate"/>
+            </w:r>
+            <w:r>
+              <w:rPr>
+                <w:noProof/>
+                <w:webHidden/>
+              </w:rPr>
+              <w:t>24</w:t>
+            </w:r>
+            <w:r>
+              <w:rPr>
+                <w:noProof/>
+                <w:webHidden/>
+              </w:rPr>
+              <w:fldChar w:fldCharType="end"/>
+            </w:r>
+          </w:hyperlink>
+        </w:p>
+        <w:p>
+          <w:pPr>
+            <w:pStyle w:val="TDC3"/>
+            <w:tabs>
+              <w:tab w:val="right" w:leader="dot" w:pos="8777"/>
+            </w:tabs>
+            <w:rPr>
+              <w:rFonts w:eastAsiaTheme="minorEastAsia"/>
+              <w:noProof/>
+              <w:lang w:eastAsia="es-ES"/>
+            </w:rPr>
+          </w:pPr>
+          <w:hyperlink w:anchor="_Toc72363018" w:history="1">
+            <w:r>
+              <w:rPr>
+                <w:rStyle w:val="Hipervnculo"/>
+                <w:noProof/>
+              </w:rPr>
+              <w:t>2.1.5 CASE</w:t>
+            </w:r>
+            <w:r>
+              <w:rPr>
+                <w:noProof/>
+                <w:webHidden/>
+              </w:rPr>
+              <w:tab/>
+            </w:r>
+            <w:r>
+              <w:rPr>
+                <w:noProof/>
+                <w:webHidden/>
+              </w:rPr>
+              <w:fldChar w:fldCharType="begin"/>
+            </w:r>
+            <w:r>
+              <w:rPr>
+                <w:noProof/>
+                <w:webHidden/>
+              </w:rPr>
+              <w:instrText xml:space="preserve"> PAGEREF _Toc72363018 \h </w:instrText>
+            </w:r>
+            <w:r>
+              <w:rPr>
+                <w:noProof/>
+                <w:webHidden/>
+              </w:rPr>
+            </w:r>
+            <w:r>
+              <w:rPr>
+                <w:noProof/>
+                <w:webHidden/>
+              </w:rPr>
+              <w:fldChar w:fldCharType="separate"/>
+            </w:r>
+            <w:r>
+              <w:rPr>
+                <w:noProof/>
+                <w:webHidden/>
+              </w:rPr>
+              <w:t>25</w:t>
             </w:r>
             <w:r>
               <w:rPr>
@@ -2164,13 +2733,13 @@
               <w:lang w:eastAsia="es-ES"/>
             </w:rPr>
           </w:pPr>
-          <w:hyperlink w:anchor="_Toc72349803" w:history="1">
+          <w:hyperlink w:anchor="_Toc72363019" w:history="1">
             <w:r>
               <w:rPr>
                 <w:rStyle w:val="Hipervnculo"/>
                 <w:noProof/>
               </w:rPr>
-              <w:t>Tecnologías</w:t>
+              <w:t>3. Tecnologías</w:t>
             </w:r>
             <w:r>
               <w:rPr>
@@ -2191,7 +2760,7 @@
                 <w:noProof/>
                 <w:webHidden/>
               </w:rPr>
-              <w:instrText xml:space="preserve"> PAGEREF _Toc72349803 \h </w:instrText>
+              <w:instrText xml:space="preserve"> PAGEREF _Toc72363019 \h </w:instrText>
             </w:r>
             <w:r>
               <w:rPr>
@@ -2211,7 +2780,7 @@
                 <w:noProof/>
                 <w:webHidden/>
               </w:rPr>
-              <w:t>19</w:t>
+              <w:t>27</w:t>
             </w:r>
             <w:r>
               <w:rPr>
@@ -2234,13 +2803,13 @@
               <w:lang w:eastAsia="es-ES"/>
             </w:rPr>
           </w:pPr>
-          <w:hyperlink w:anchor="_Toc72349804" w:history="1">
+          <w:hyperlink w:anchor="_Toc72363020" w:history="1">
             <w:r>
               <w:rPr>
                 <w:rStyle w:val="Hipervnculo"/>
                 <w:noProof/>
               </w:rPr>
-              <w:t>Pulsera inteligente Empatica E4</w:t>
+              <w:t>3.1 Pulsera inteligente Empatica E4</w:t>
             </w:r>
             <w:r>
               <w:rPr>
@@ -2261,7 +2830,7 @@
                 <w:noProof/>
                 <w:webHidden/>
               </w:rPr>
-              <w:instrText xml:space="preserve"> PAGEREF _Toc72349804 \h </w:instrText>
+              <w:instrText xml:space="preserve"> PAGEREF _Toc72363020 \h </w:instrText>
             </w:r>
             <w:r>
               <w:rPr>
@@ -2281,7 +2850,7 @@
                 <w:noProof/>
                 <w:webHidden/>
               </w:rPr>
-              <w:t>19</w:t>
+              <w:t>27</w:t>
             </w:r>
             <w:r>
               <w:rPr>
@@ -2304,7 +2873,7 @@
               <w:lang w:eastAsia="es-ES"/>
             </w:rPr>
           </w:pPr>
-          <w:hyperlink w:anchor="_Toc72349805" w:history="1">
+          <w:hyperlink w:anchor="_Toc72363021" w:history="1">
             <w:r>
               <w:rPr>
                 <w:rStyle w:val="Hipervnculo"/>
@@ -2331,7 +2900,7 @@
                 <w:noProof/>
                 <w:webHidden/>
               </w:rPr>
-              <w:instrText xml:space="preserve"> PAGEREF _Toc72349805 \h </w:instrText>
+              <w:instrText xml:space="preserve"> PAGEREF _Toc72363021 \h </w:instrText>
             </w:r>
             <w:r>
               <w:rPr>
@@ -2351,7 +2920,7 @@
                 <w:noProof/>
                 <w:webHidden/>
               </w:rPr>
-              <w:t>23</w:t>
+              <w:t>31</w:t>
             </w:r>
             <w:r>
               <w:rPr>
@@ -2374,7 +2943,7 @@
               <w:lang w:eastAsia="es-ES"/>
             </w:rPr>
           </w:pPr>
-          <w:hyperlink w:anchor="_Toc72349806" w:history="1">
+          <w:hyperlink w:anchor="_Toc72363022" w:history="1">
             <w:r>
               <w:rPr>
                 <w:rStyle w:val="Hipervnculo"/>
@@ -2401,7 +2970,7 @@
                 <w:noProof/>
                 <w:webHidden/>
               </w:rPr>
-              <w:instrText xml:space="preserve"> PAGEREF _Toc72349806 \h </w:instrText>
+              <w:instrText xml:space="preserve"> PAGEREF _Toc72363022 \h </w:instrText>
             </w:r>
             <w:r>
               <w:rPr>
@@ -2421,7 +2990,7 @@
                 <w:noProof/>
                 <w:webHidden/>
               </w:rPr>
-              <w:t>23</w:t>
+              <w:t>31</w:t>
             </w:r>
             <w:r>
               <w:rPr>
@@ -2444,7 +3013,7 @@
               <w:lang w:eastAsia="es-ES"/>
             </w:rPr>
           </w:pPr>
-          <w:hyperlink w:anchor="_Toc72349807" w:history="1">
+          <w:hyperlink w:anchor="_Toc72363023" w:history="1">
             <w:r>
               <w:rPr>
                 <w:rStyle w:val="Hipervnculo"/>
@@ -2471,7 +3040,7 @@
                 <w:noProof/>
                 <w:webHidden/>
               </w:rPr>
-              <w:instrText xml:space="preserve"> PAGEREF _Toc72349807 \h </w:instrText>
+              <w:instrText xml:space="preserve"> PAGEREF _Toc72363023 \h </w:instrText>
             </w:r>
             <w:r>
               <w:rPr>
@@ -2491,7 +3060,7 @@
                 <w:noProof/>
                 <w:webHidden/>
               </w:rPr>
-              <w:t>23</w:t>
+              <w:t>31</w:t>
             </w:r>
             <w:r>
               <w:rPr>
@@ -2514,7 +3083,7 @@
               <w:lang w:eastAsia="es-ES"/>
             </w:rPr>
           </w:pPr>
-          <w:hyperlink w:anchor="_Toc72349808" w:history="1">
+          <w:hyperlink w:anchor="_Toc72363024" w:history="1">
             <w:r>
               <w:rPr>
                 <w:rStyle w:val="Hipervnculo"/>
@@ -2541,7 +3110,7 @@
                 <w:noProof/>
                 <w:webHidden/>
               </w:rPr>
-              <w:instrText xml:space="preserve"> PAGEREF _Toc72349808 \h </w:instrText>
+              <w:instrText xml:space="preserve"> PAGEREF _Toc72363024 \h </w:instrText>
             </w:r>
             <w:r>
               <w:rPr>
@@ -2561,7 +3130,7 @@
                 <w:noProof/>
                 <w:webHidden/>
               </w:rPr>
-              <w:t>23</w:t>
+              <w:t>31</w:t>
             </w:r>
             <w:r>
               <w:rPr>
@@ -2584,7 +3153,7 @@
               <w:lang w:eastAsia="es-ES"/>
             </w:rPr>
           </w:pPr>
-          <w:hyperlink w:anchor="_Toc72349809" w:history="1">
+          <w:hyperlink w:anchor="_Toc72363025" w:history="1">
             <w:r>
               <w:rPr>
                 <w:rStyle w:val="Hipervnculo"/>
@@ -2611,7 +3180,7 @@
                 <w:noProof/>
                 <w:webHidden/>
               </w:rPr>
-              <w:instrText xml:space="preserve"> PAGEREF _Toc72349809 \h </w:instrText>
+              <w:instrText xml:space="preserve"> PAGEREF _Toc72363025 \h </w:instrText>
             </w:r>
             <w:r>
               <w:rPr>
@@ -2631,7 +3200,7 @@
                 <w:noProof/>
                 <w:webHidden/>
               </w:rPr>
-              <w:t>25</w:t>
+              <w:t>33</w:t>
             </w:r>
             <w:r>
               <w:rPr>
@@ -2654,7 +3223,7 @@
               <w:lang w:eastAsia="es-ES"/>
             </w:rPr>
           </w:pPr>
-          <w:hyperlink w:anchor="_Toc72349810" w:history="1">
+          <w:hyperlink w:anchor="_Toc72363026" w:history="1">
             <w:r>
               <w:rPr>
                 <w:rStyle w:val="Hipervnculo"/>
@@ -2681,7 +3250,7 @@
                 <w:noProof/>
                 <w:webHidden/>
               </w:rPr>
-              <w:instrText xml:space="preserve"> PAGEREF _Toc72349810 \h </w:instrText>
+              <w:instrText xml:space="preserve"> PAGEREF _Toc72363026 \h </w:instrText>
             </w:r>
             <w:r>
               <w:rPr>
@@ -2701,7 +3270,7 @@
                 <w:noProof/>
                 <w:webHidden/>
               </w:rPr>
-              <w:t>27</w:t>
+              <w:t>35</w:t>
             </w:r>
             <w:r>
               <w:rPr>
@@ -2724,7 +3293,7 @@
               <w:lang w:eastAsia="es-ES"/>
             </w:rPr>
           </w:pPr>
-          <w:hyperlink w:anchor="_Toc72349811" w:history="1">
+          <w:hyperlink w:anchor="_Toc72363027" w:history="1">
             <w:r>
               <w:rPr>
                 <w:rStyle w:val="Hipervnculo"/>
@@ -2751,7 +3320,7 @@
                 <w:noProof/>
                 <w:webHidden/>
               </w:rPr>
-              <w:instrText xml:space="preserve"> PAGEREF _Toc72349811 \h </w:instrText>
+              <w:instrText xml:space="preserve"> PAGEREF _Toc72363027 \h </w:instrText>
             </w:r>
             <w:r>
               <w:rPr>
@@ -2771,7 +3340,7 @@
                 <w:noProof/>
                 <w:webHidden/>
               </w:rPr>
-              <w:t>28</w:t>
+              <w:t>36</w:t>
             </w:r>
             <w:r>
               <w:rPr>
@@ -2794,7 +3363,7 @@
               <w:lang w:eastAsia="es-ES"/>
             </w:rPr>
           </w:pPr>
-          <w:hyperlink w:anchor="_Toc72349812" w:history="1">
+          <w:hyperlink w:anchor="_Toc72363028" w:history="1">
             <w:r>
               <w:rPr>
                 <w:rStyle w:val="Hipervnculo"/>
@@ -2821,7 +3390,7 @@
                 <w:noProof/>
                 <w:webHidden/>
               </w:rPr>
-              <w:instrText xml:space="preserve"> PAGEREF _Toc72349812 \h </w:instrText>
+              <w:instrText xml:space="preserve"> PAGEREF _Toc72363028 \h </w:instrText>
             </w:r>
             <w:r>
               <w:rPr>
@@ -2841,7 +3410,7 @@
                 <w:noProof/>
                 <w:webHidden/>
               </w:rPr>
-              <w:t>30</w:t>
+              <w:t>38</w:t>
             </w:r>
             <w:r>
               <w:rPr>
@@ -2858,11 +3427,22 @@
               <w:b/>
               <w:bCs/>
             </w:rPr>
+            <w:lastRenderedPageBreak/>
             <w:fldChar w:fldCharType="end"/>
           </w:r>
         </w:p>
       </w:sdtContent>
     </w:sdt>
+    <w:p>
+      <w:pPr>
+        <w:pStyle w:val="Ttulo1"/>
+      </w:pPr>
+      <w:bookmarkStart w:id="4" w:name="_Toc72363004"/>
+      <w:r>
+        <w:t>Índice de figuras</w:t>
+      </w:r>
+      <w:bookmarkEnd w:id="4"/>
+    </w:p>
     <w:p/>
     <w:p/>
     <w:p/>
@@ -2878,43 +3458,12 @@
       <w:pPr>
         <w:spacing w:after="160" w:line="259" w:lineRule="auto"/>
       </w:pPr>
-      <w:r>
-        <w:lastRenderedPageBreak/>
-        <w:br w:type="page"/>
-      </w:r>
-    </w:p>
-    <w:p/>
+    </w:p>
     <w:p>
       <w:pPr>
         <w:pStyle w:val="Ttulo1"/>
       </w:pPr>
-      <w:bookmarkStart w:id="4" w:name="_Toc72349796"/>
-      <w:r>
-        <w:t>Índice de figuras</w:t>
-      </w:r>
-      <w:bookmarkEnd w:id="4"/>
-    </w:p>
-    <w:p/>
-    <w:p/>
-    <w:p/>
-    <w:p>
-      <w:pPr>
-        <w:spacing w:after="160" w:line="259" w:lineRule="auto"/>
-      </w:pPr>
-      <w:r>
-        <w:br w:type="page"/>
-      </w:r>
-    </w:p>
-    <w:p>
-      <w:pPr>
-        <w:spacing w:after="160" w:line="259" w:lineRule="auto"/>
-      </w:pPr>
-    </w:p>
-    <w:p>
-      <w:pPr>
-        <w:pStyle w:val="Ttulo1"/>
-      </w:pPr>
-      <w:bookmarkStart w:id="5" w:name="_Toc72349797"/>
+      <w:bookmarkStart w:id="5" w:name="_Toc72363005"/>
       <w:r>
         <w:t>Índice de tablas</w:t>
       </w:r>
@@ -2954,7 +3503,7 @@
         <w:pStyle w:val="Ttulo1"/>
         <w:spacing w:line="360" w:lineRule="auto"/>
       </w:pPr>
-      <w:bookmarkStart w:id="6" w:name="_Toc72349798"/>
+      <w:bookmarkStart w:id="6" w:name="_Toc72363006"/>
       <w:r>
         <w:t xml:space="preserve">1. </w:t>
       </w:r>
@@ -2968,12 +3517,12 @@
       <w:pPr>
         <w:pStyle w:val="Ttulo2"/>
       </w:pPr>
-      <w:bookmarkStart w:id="7" w:name="_Toc72349799"/>
+      <w:bookmarkStart w:id="7" w:name="_Toc72363007"/>
       <w:r>
         <w:t>1.</w:t>
       </w:r>
       <w:r>
-        <w:t>1.</w:t>
+        <w:t>1</w:t>
       </w:r>
       <w:r>
         <w:t xml:space="preserve"> Métodos para el análisis de emociones</w:t>
@@ -3265,9 +3814,14 @@
       <w:pPr>
         <w:pStyle w:val="Ttulo2"/>
       </w:pPr>
-      <w:r>
-        <w:t>1.2. Emociones y su relación con las señales fisiológicas</w:t>
-      </w:r>
+      <w:bookmarkStart w:id="8" w:name="_Toc72363008"/>
+      <w:r>
+        <w:t xml:space="preserve">1.2 </w:t>
+      </w:r>
+      <w:r>
+        <w:t>Estado emocional y señales fisiológicas</w:t>
+      </w:r>
+      <w:bookmarkEnd w:id="8"/>
     </w:p>
     <w:p>
       <w:pPr>
@@ -3307,6 +3861,23 @@
         </w:rPr>
         <w:t>La actividad cerebral</w:t>
       </w:r>
+      <w:r>
+        <w:t xml:space="preserve">, que puede registrarse mediante electroencefalografía, utilizando </w:t>
+      </w:r>
+      <w:proofErr w:type="spellStart"/>
+      <w:r>
+        <w:t>ele</w:t>
+      </w:r>
+      <w:r>
+        <w:t>t</w:t>
+      </w:r>
+      <w:r>
+        <w:t>ctrodos</w:t>
+      </w:r>
+      <w:proofErr w:type="spellEnd"/>
+      <w:r>
+        <w:t xml:space="preserve"> colocados en la superficie del cuero cabelludo.</w:t>
+      </w:r>
     </w:p>
     <w:p>
       <w:pPr>
@@ -3391,6 +3962,67 @@
         </w:rPr>
         <w:t xml:space="preserve"> - EDA)</w:t>
       </w:r>
+      <w:r>
+        <w:t>, que es una medida de la conductancia de la piel, es decir, de la actividad eléctrica de la piel, debida a la variación en la sudoración del cuerpo humano. Consta de dos componentes principales:</w:t>
+      </w:r>
+    </w:p>
+    <w:p>
+      <w:pPr>
+        <w:pStyle w:val="Parrafo"/>
+        <w:numPr>
+          <w:ilvl w:val="1"/>
+          <w:numId w:val="8"/>
+        </w:numPr>
+        <w:rPr>
+          <w:b/>
+          <w:bCs/>
+        </w:rPr>
+      </w:pPr>
+      <w:r>
+        <w:rPr>
+          <w:b/>
+          <w:bCs/>
+        </w:rPr>
+        <w:t xml:space="preserve">Señales tónicas: </w:t>
+      </w:r>
+      <w:r>
+        <w:t>El componente tónico indica el novel básico de la conductancia de la piel, que varía de persona a persona.</w:t>
+      </w:r>
+    </w:p>
+    <w:p>
+      <w:pPr>
+        <w:pStyle w:val="Parrafo"/>
+        <w:numPr>
+          <w:ilvl w:val="1"/>
+          <w:numId w:val="8"/>
+        </w:numPr>
+      </w:pPr>
+      <w:r>
+        <w:rPr>
+          <w:b/>
+          <w:bCs/>
+        </w:rPr>
+        <w:t>Señales fásicas:</w:t>
+      </w:r>
+      <w:r>
+        <w:rPr>
+          <w:b/>
+          <w:bCs/>
+        </w:rPr>
+        <w:t xml:space="preserve"> </w:t>
+      </w:r>
+      <w:r>
+        <w:t>El componente fásico cambia por estímulos externos específicos como sonidos, ruidos, cambios en la condición de la luz, etc.</w:t>
+      </w:r>
+    </w:p>
+    <w:p>
+      <w:pPr>
+        <w:pStyle w:val="Parrafo"/>
+        <w:ind w:left="709"/>
+      </w:pPr>
+      <w:r>
+        <w:t>Los estudios psicología muestran cómo la señal GSR varía considerablemente respecto a los cambios en la intensidad emocional, especialmente para las emociones de alta excitación. Por ello, esta señal ha sido ampliamente empleada en el reconocimiento de emociones.</w:t>
+      </w:r>
     </w:p>
     <w:p>
       <w:pPr>
@@ -3409,6 +4041,7 @@
           <w:b/>
           <w:bCs/>
         </w:rPr>
+        <w:lastRenderedPageBreak/>
         <w:t xml:space="preserve">La señal </w:t>
       </w:r>
       <w:proofErr w:type="spellStart"/>
@@ -3458,6 +4091,12 @@
           <w:bCs/>
         </w:rPr>
         <w:t xml:space="preserve"> - EMG)</w:t>
+      </w:r>
+      <w:r>
+        <w:t xml:space="preserve">, que </w:t>
+      </w:r>
+      <w:r>
+        <w:t>muestra la actividad eléctrica de la contracción de los músculos. Cada vez que se contrae un músculo, se genera electricidad y se propaga a través de los tejidos, huesos y área de piel cercana. La señal EMG está relacionada linealmente con la cantidad de contracción muscular. Además, se puede medir incluso cuando dichas contracciones no son observables. Esto hace que la señal EMG sea excelente para monitorizar el proceso cognitivo-conductual además de la simple observación, así como un predictor de emociones.</w:t>
       </w:r>
     </w:p>
     <w:p>
@@ -3479,22 +4118,305 @@
         </w:rPr>
         <w:t>Mediciones relacionadas con el corazón</w:t>
       </w:r>
+      <w:r>
+        <w:rPr>
+          <w:b/>
+          <w:bCs/>
+        </w:rPr>
+        <w:t xml:space="preserve">, </w:t>
+      </w:r>
+      <w:r>
+        <w:t xml:space="preserve">como el </w:t>
+      </w:r>
+      <w:r>
+        <w:rPr>
+          <w:b/>
+          <w:bCs/>
+        </w:rPr>
+        <w:t>volumen sanguíneo</w:t>
+      </w:r>
+      <w:r>
+        <w:t xml:space="preserve"> o la frecuencia cardíaca. La </w:t>
+      </w:r>
+      <w:r>
+        <w:rPr>
+          <w:b/>
+          <w:bCs/>
+        </w:rPr>
+        <w:t>frecuencia cardíaca</w:t>
+      </w:r>
+      <w:r>
+        <w:t xml:space="preserve"> se obtiene de manera general aplicando algoritmos de conversión a la señal capturada por un pletismógrafo, el cual es un sensor óptico que suele aplicarse en un dedo.</w:t>
+      </w:r>
+    </w:p>
+    <w:p>
+      <w:pPr>
+        <w:pStyle w:val="Parrafo"/>
+        <w:numPr>
+          <w:ilvl w:val="0"/>
+          <w:numId w:val="8"/>
+        </w:numPr>
+        <w:rPr>
+          <w:b/>
+          <w:bCs/>
+        </w:rPr>
+      </w:pPr>
+      <w:r>
+        <w:rPr>
+          <w:b/>
+          <w:bCs/>
+        </w:rPr>
+        <w:t xml:space="preserve">Actividad de movimiento y posiciones. </w:t>
+      </w:r>
+      <w:r>
+        <w:t>En gran medida, las emociones también son reflejadas de manera visual en las posturas, movimientos y marcha del cuerpo humano</w:t>
+      </w:r>
+      <w:r>
+        <w:t>,</w:t>
+      </w:r>
+      <w:r>
+        <w:t xml:space="preserve"> </w:t>
+      </w:r>
+      <w:r>
+        <w:t>p</w:t>
+      </w:r>
+      <w:r>
+        <w:t>or lo que también son útiles para estos estudios las señales capturadas con acelerómetros o giroscopios</w:t>
+      </w:r>
+      <w:r>
+        <w:t>, sirviendo los integrados en un smartphone, reloj o pulsera inteligentes.</w:t>
+      </w:r>
+    </w:p>
+    <w:p>
+      <w:pPr>
+        <w:pStyle w:val="Parrafo"/>
+        <w:rPr>
+          <w:b/>
+          <w:bCs/>
+        </w:rPr>
+      </w:pPr>
     </w:p>
     <w:p>
       <w:pPr>
         <w:pStyle w:val="Ttulo2"/>
       </w:pPr>
-      <w:bookmarkStart w:id="8" w:name="_Toc72349800"/>
-      <w:r>
-        <w:t>1.3</w:t>
-      </w:r>
-      <w:r>
-        <w:t xml:space="preserve">. </w:t>
+      <w:bookmarkStart w:id="9" w:name="_Toc72363009"/>
+      <w:r>
+        <w:t>1.3 Representación de emociones</w:t>
+      </w:r>
+      <w:bookmarkEnd w:id="9"/>
+    </w:p>
+    <w:p>
+      <w:pPr>
+        <w:pStyle w:val="Parrafo"/>
+      </w:pPr>
+    </w:p>
+    <w:p>
+      <w:pPr>
+        <w:pStyle w:val="Parrafo"/>
+      </w:pPr>
+      <w:r>
+        <w:t xml:space="preserve">El modelo dimensional de </w:t>
+      </w:r>
+      <w:proofErr w:type="spellStart"/>
+      <w:r>
+        <w:t>valence-arousal</w:t>
+      </w:r>
+      <w:proofErr w:type="spellEnd"/>
+      <w:r>
+        <w:t xml:space="preserve"> emocional, representado en la Figura 1, se usa ampliamente en muchos estudios de investigación. Utiliza dos dimensiones:</w:t>
+      </w:r>
+    </w:p>
+    <w:p>
+      <w:pPr>
+        <w:pStyle w:val="Parrafo"/>
+        <w:numPr>
+          <w:ilvl w:val="0"/>
+          <w:numId w:val="29"/>
+        </w:numPr>
+      </w:pPr>
+      <w:proofErr w:type="spellStart"/>
+      <w:r>
+        <w:rPr>
+          <w:b/>
+          <w:bCs/>
+        </w:rPr>
+        <w:t>Valence</w:t>
+      </w:r>
+      <w:proofErr w:type="spellEnd"/>
+      <w:r>
+        <w:rPr>
+          <w:b/>
+          <w:bCs/>
+        </w:rPr>
+        <w:t xml:space="preserve"> o escala de placer-disgusto</w:t>
+      </w:r>
+      <w:r>
+        <w:t>: indica cuán agradable o desagradable es la emoción. El placer (</w:t>
+      </w:r>
+      <w:proofErr w:type="spellStart"/>
+      <w:r>
+        <w:t>valence</w:t>
+      </w:r>
+      <w:proofErr w:type="spellEnd"/>
+      <w:r>
+        <w:t>) varía de desagradable a agradable y es el grado de atracción de una persona hacia un objeto o evento específico.</w:t>
+      </w:r>
+    </w:p>
+    <w:p>
+      <w:pPr>
+        <w:pStyle w:val="Parrafo"/>
+        <w:numPr>
+          <w:ilvl w:val="0"/>
+          <w:numId w:val="29"/>
+        </w:numPr>
+        <w:rPr>
+          <w:b/>
+          <w:bCs/>
+        </w:rPr>
+      </w:pPr>
+      <w:proofErr w:type="spellStart"/>
+      <w:r>
+        <w:rPr>
+          <w:b/>
+          <w:bCs/>
+        </w:rPr>
+        <w:t>Arousal</w:t>
+      </w:r>
+      <w:proofErr w:type="spellEnd"/>
+      <w:r>
+        <w:rPr>
+          <w:b/>
+          <w:bCs/>
+        </w:rPr>
+        <w:t xml:space="preserve"> o escala de excitación-no excitación:</w:t>
+      </w:r>
+      <w:r>
+        <w:rPr>
+          <w:b/>
+          <w:bCs/>
+        </w:rPr>
+        <w:t xml:space="preserve"> </w:t>
+      </w:r>
+      <w:r>
+        <w:t>mide la intensidad de la emoción. La activación o excitación (</w:t>
+      </w:r>
+      <w:proofErr w:type="spellStart"/>
+      <w:r>
+        <w:t>arousal</w:t>
+      </w:r>
+      <w:proofErr w:type="spellEnd"/>
+      <w:r>
+        <w:t>) es un estado fisiológico y psicológico de estar despierto o reactivo a los estímulos, que va de pasivo a activo.</w:t>
+      </w:r>
+    </w:p>
+    <w:p>
+      <w:pPr>
+        <w:pStyle w:val="Parrafo"/>
+        <w:ind w:left="720"/>
+      </w:pPr>
+    </w:p>
+    <w:p>
+      <w:pPr>
+        <w:pStyle w:val="Parrafo"/>
+        <w:ind w:left="720"/>
+      </w:pPr>
+      <w:r>
+        <w:rPr>
+          <w:noProof/>
+        </w:rPr>
+        <w:lastRenderedPageBreak/>
+        <w:drawing>
+          <wp:anchor distT="0" distB="0" distL="114300" distR="114300" simplePos="0" relativeHeight="251670528" behindDoc="0" locked="0" layoutInCell="1" allowOverlap="1" wp14:anchorId="0090ACA4" wp14:editId="75D941CF">
+            <wp:simplePos x="0" y="0"/>
+            <wp:positionH relativeFrom="margin">
+              <wp:align>center</wp:align>
+            </wp:positionH>
+            <wp:positionV relativeFrom="paragraph">
+              <wp:posOffset>406011</wp:posOffset>
+            </wp:positionV>
+            <wp:extent cx="4124169" cy="2813747"/>
+            <wp:effectExtent l="0" t="0" r="0" b="5715"/>
+            <wp:wrapTopAndBottom/>
+            <wp:docPr id="8" name="Imagen 8"/>
+            <wp:cNvGraphicFramePr>
+              <a:graphicFrameLocks xmlns:a="http://schemas.openxmlformats.org/drawingml/2006/main" noChangeAspect="1"/>
+            </wp:cNvGraphicFramePr>
+            <a:graphic xmlns:a="http://schemas.openxmlformats.org/drawingml/2006/main">
+              <a:graphicData uri="http://schemas.openxmlformats.org/drawingml/2006/picture">
+                <pic:pic xmlns:pic="http://schemas.openxmlformats.org/drawingml/2006/picture">
+                  <pic:nvPicPr>
+                    <pic:cNvPr id="0" name="Picture 1"/>
+                    <pic:cNvPicPr>
+                      <a:picLocks noChangeAspect="1" noChangeArrowheads="1"/>
+                    </pic:cNvPicPr>
+                  </pic:nvPicPr>
+                  <pic:blipFill>
+                    <a:blip r:embed="rId11">
+                      <a:extLst>
+                        <a:ext uri="{28A0092B-C50C-407E-A947-70E740481C1C}">
+                          <a14:useLocalDpi xmlns:a14="http://schemas.microsoft.com/office/drawing/2010/main" val="0"/>
+                        </a:ext>
+                      </a:extLst>
+                    </a:blip>
+                    <a:srcRect/>
+                    <a:stretch>
+                      <a:fillRect/>
+                    </a:stretch>
+                  </pic:blipFill>
+                  <pic:spPr bwMode="auto">
+                    <a:xfrm>
+                      <a:off x="0" y="0"/>
+                      <a:ext cx="4124169" cy="2813747"/>
+                    </a:xfrm>
+                    <a:prstGeom prst="rect">
+                      <a:avLst/>
+                    </a:prstGeom>
+                    <a:noFill/>
+                    <a:ln>
+                      <a:noFill/>
+                    </a:ln>
+                  </pic:spPr>
+                </pic:pic>
+              </a:graphicData>
+            </a:graphic>
+          </wp:anchor>
+        </w:drawing>
+      </w:r>
+    </w:p>
+    <w:p>
+      <w:pPr>
+        <w:pStyle w:val="Parrafo"/>
+      </w:pPr>
+    </w:p>
+    <w:p>
+      <w:pPr>
+        <w:pStyle w:val="Parrafo"/>
+        <w:ind w:left="720"/>
+        <w:rPr>
+          <w:b/>
+          <w:bCs/>
+        </w:rPr>
+      </w:pPr>
+    </w:p>
+    <w:p>
+      <w:pPr>
+        <w:pStyle w:val="Ttulo2"/>
+      </w:pPr>
+      <w:bookmarkStart w:id="10" w:name="_Toc72363010"/>
+      <w:r>
+        <w:t>1.</w:t>
+      </w:r>
+      <w:r>
+        <w:t>4</w:t>
+      </w:r>
+      <w:r>
+        <w:t xml:space="preserve"> </w:t>
       </w:r>
       <w:r>
         <w:t>Objetivos</w:t>
       </w:r>
-      <w:bookmarkEnd w:id="8"/>
+      <w:bookmarkEnd w:id="10"/>
     </w:p>
     <w:p/>
     <w:p>
@@ -3546,7 +4468,6 @@
         <w:pStyle w:val="Parrafo"/>
       </w:pPr>
       <w:r>
-        <w:lastRenderedPageBreak/>
         <w:t xml:space="preserve">La correlación que </w:t>
       </w:r>
       <w:r>
@@ -3639,6 +4560,7 @@
           <w:rFonts w:ascii="Times New Roman" w:hAnsi="Times New Roman"/>
           <w:sz w:val="24"/>
         </w:rPr>
+        <w:lastRenderedPageBreak/>
         <w:t>Implementar un sistema para la inducción de estados emocionales de manera controlada, que permita su relación con los datos obtenidos de la pulsera.</w:t>
       </w:r>
     </w:p>
@@ -3781,14 +4703,17 @@
       <w:pPr>
         <w:pStyle w:val="Ttulo2"/>
       </w:pPr>
-      <w:bookmarkStart w:id="9" w:name="_Toc72349801"/>
-      <w:r>
-        <w:t>1.4</w:t>
-      </w:r>
-      <w:r>
-        <w:t>. Estructura</w:t>
-      </w:r>
-      <w:bookmarkEnd w:id="9"/>
+      <w:bookmarkStart w:id="11" w:name="_Toc72363011"/>
+      <w:r>
+        <w:t>1.</w:t>
+      </w:r>
+      <w:r>
+        <w:t>5</w:t>
+      </w:r>
+      <w:r>
+        <w:t xml:space="preserve"> Estructura</w:t>
+      </w:r>
+      <w:bookmarkEnd w:id="11"/>
     </w:p>
     <w:p>
       <w:pPr>
@@ -3836,7 +4761,6 @@
         </w:numPr>
       </w:pPr>
       <w:r>
-        <w:lastRenderedPageBreak/>
         <w:t xml:space="preserve">Tecnologías: Análisis de la tecnología usada en el estudio: </w:t>
       </w:r>
       <w:r>
@@ -3928,19 +4852,6 @@
     </w:p>
     <w:p>
       <w:pPr>
-        <w:spacing w:after="160" w:line="259" w:lineRule="auto"/>
-        <w:rPr>
-          <w:rFonts w:ascii="Times New Roman" w:hAnsi="Times New Roman"/>
-          <w:sz w:val="24"/>
-        </w:rPr>
-      </w:pPr>
-      <w:r>
-        <w:lastRenderedPageBreak/>
-        <w:br w:type="page"/>
-      </w:r>
-    </w:p>
-    <w:p>
-      <w:pPr>
         <w:pStyle w:val="Parrafo"/>
         <w:ind w:left="720"/>
       </w:pPr>
@@ -3950,20 +4861,21 @@
         <w:pStyle w:val="Ttulo1"/>
         <w:spacing w:line="360" w:lineRule="auto"/>
       </w:pPr>
-      <w:bookmarkStart w:id="10" w:name="_Toc72349802"/>
+      <w:bookmarkStart w:id="12" w:name="_Toc72363012"/>
       <w:r>
         <w:t xml:space="preserve">2. </w:t>
       </w:r>
       <w:r>
         <w:t>Estado del arte</w:t>
       </w:r>
-      <w:bookmarkEnd w:id="10"/>
+      <w:bookmarkEnd w:id="12"/>
     </w:p>
     <w:p/>
     <w:p>
       <w:pPr>
         <w:pStyle w:val="Ttulo2"/>
       </w:pPr>
+      <w:bookmarkStart w:id="13" w:name="_Toc72363013"/>
       <w:r>
         <w:t xml:space="preserve">2.1 </w:t>
       </w:r>
@@ -3975,12 +4887,14 @@
       <w:r>
         <w:t xml:space="preserve"> para la estimación de emociones mediante señales fisiológicas</w:t>
       </w:r>
+      <w:bookmarkEnd w:id="13"/>
     </w:p>
     <w:p/>
     <w:p>
       <w:pPr>
         <w:pStyle w:val="Ttulo3"/>
       </w:pPr>
+      <w:bookmarkStart w:id="14" w:name="_Toc72363014"/>
       <w:r>
         <w:t>2.1.1 K-</w:t>
       </w:r>
@@ -3988,6 +4902,7 @@
       <w:r>
         <w:t>EmoCon</w:t>
       </w:r>
+      <w:bookmarkEnd w:id="14"/>
       <w:proofErr w:type="spellEnd"/>
     </w:p>
     <w:p>
@@ -4454,27 +5369,15 @@
               <w:ind w:left="315"/>
               <w:rPr>
                 <w:rFonts w:ascii="Times New Roman" w:hAnsi="Times New Roman" w:cs="Times New Roman"/>
+                <w:lang w:val="en-US"/>
               </w:rPr>
             </w:pPr>
             <w:r>
               <w:rPr>
                 <w:rFonts w:ascii="Times New Roman" w:hAnsi="Times New Roman" w:cs="Times New Roman"/>
-              </w:rPr>
-              <w:t xml:space="preserve">Polar H7 Heart </w:t>
-            </w:r>
-            <w:proofErr w:type="spellStart"/>
-            <w:r>
-              <w:rPr>
-                <w:rFonts w:ascii="Times New Roman" w:hAnsi="Times New Roman" w:cs="Times New Roman"/>
-              </w:rPr>
-              <w:t>Rate</w:t>
-            </w:r>
-            <w:proofErr w:type="spellEnd"/>
-            <w:r>
-              <w:rPr>
-                <w:rFonts w:ascii="Times New Roman" w:hAnsi="Times New Roman" w:cs="Times New Roman"/>
-              </w:rPr>
-              <w:t xml:space="preserve"> Sensor:</w:t>
+                <w:lang w:val="en-US"/>
+              </w:rPr>
+              <w:t>Polar H7 Heart Rate Sensor:</w:t>
             </w:r>
           </w:p>
           <w:p>
@@ -4610,8 +5513,20 @@
               <w:rPr>
                 <w:rFonts w:ascii="Times New Roman" w:hAnsi="Times New Roman" w:cs="Times New Roman"/>
               </w:rPr>
+              <w:t xml:space="preserve"> </w:t>
+            </w:r>
+            <w:r>
+              <w:rPr>
+                <w:rFonts w:ascii="Times New Roman" w:hAnsi="Times New Roman" w:cs="Times New Roman"/>
+              </w:rPr>
               <w:t>/</w:t>
             </w:r>
+            <w:r>
+              <w:rPr>
+                <w:rFonts w:ascii="Times New Roman" w:hAnsi="Times New Roman" w:cs="Times New Roman"/>
+              </w:rPr>
+              <w:t xml:space="preserve"> </w:t>
+            </w:r>
             <w:proofErr w:type="spellStart"/>
             <w:r>
               <w:rPr>
@@ -4624,8 +5539,20 @@
               <w:rPr>
                 <w:rFonts w:ascii="Times New Roman" w:hAnsi="Times New Roman" w:cs="Times New Roman"/>
               </w:rPr>
+              <w:t xml:space="preserve"> </w:t>
+            </w:r>
+            <w:r>
+              <w:rPr>
+                <w:rFonts w:ascii="Times New Roman" w:hAnsi="Times New Roman" w:cs="Times New Roman"/>
+              </w:rPr>
               <w:t>/</w:t>
             </w:r>
+            <w:r>
+              <w:rPr>
+                <w:rFonts w:ascii="Times New Roman" w:hAnsi="Times New Roman" w:cs="Times New Roman"/>
+              </w:rPr>
+              <w:t xml:space="preserve"> </w:t>
+            </w:r>
             <w:proofErr w:type="spellStart"/>
             <w:r>
               <w:rPr>
@@ -4638,14 +5565,50 @@
               <w:rPr>
                 <w:rFonts w:ascii="Times New Roman" w:hAnsi="Times New Roman" w:cs="Times New Roman"/>
               </w:rPr>
+              <w:t xml:space="preserve"> </w:t>
+            </w:r>
+            <w:r>
+              <w:rPr>
+                <w:rFonts w:ascii="Times New Roman" w:hAnsi="Times New Roman" w:cs="Times New Roman"/>
+              </w:rPr>
               <w:t>/</w:t>
             </w:r>
             <w:r>
               <w:rPr>
                 <w:rFonts w:ascii="Times New Roman" w:hAnsi="Times New Roman" w:cs="Times New Roman"/>
-                <w:lang w:val="en-US"/>
-              </w:rPr>
-              <w:t>Nervous/Sad</w:t>
+              </w:rPr>
+              <w:t xml:space="preserve"> </w:t>
+            </w:r>
+            <w:r>
+              <w:rPr>
+                <w:rFonts w:ascii="Times New Roman" w:hAnsi="Times New Roman" w:cs="Times New Roman"/>
+                <w:lang w:val="en-US"/>
+              </w:rPr>
+              <w:t>Nervous</w:t>
+            </w:r>
+            <w:r>
+              <w:rPr>
+                <w:rFonts w:ascii="Times New Roman" w:hAnsi="Times New Roman" w:cs="Times New Roman"/>
+                <w:lang w:val="en-US"/>
+              </w:rPr>
+              <w:t xml:space="preserve"> </w:t>
+            </w:r>
+            <w:r>
+              <w:rPr>
+                <w:rFonts w:ascii="Times New Roman" w:hAnsi="Times New Roman" w:cs="Times New Roman"/>
+                <w:lang w:val="en-US"/>
+              </w:rPr>
+              <w:t>/</w:t>
+            </w:r>
+            <w:r>
+              <w:t xml:space="preserve"> </w:t>
+            </w:r>
+            <w:r>
+              <w:rPr>
+                <w:rFonts w:ascii="Times New Roman" w:hAnsi="Times New Roman" w:cs="Times New Roman"/>
+                <w:lang w:val="en-US"/>
+              </w:rPr>
+              <w:t>Sad</w:t>
             </w:r>
           </w:p>
           <w:p>
@@ -4699,6 +5662,14 @@
             <w:r>
               <w:rPr>
                 <w:rFonts w:ascii="Times New Roman" w:hAnsi="Times New Roman" w:cs="Times New Roman"/>
+                <w:b/>
+                <w:bCs/>
+              </w:rPr>
+              <w:t xml:space="preserve"> (una u otra)</w:t>
+            </w:r>
+            <w:r>
+              <w:rPr>
+                <w:rFonts w:ascii="Times New Roman" w:hAnsi="Times New Roman" w:cs="Times New Roman"/>
               </w:rPr>
               <w:t>:</w:t>
             </w:r>
@@ -4734,7 +5705,28 @@
                 <w:rFonts w:ascii="Times New Roman" w:hAnsi="Times New Roman" w:cs="Times New Roman"/>
                 <w:lang w:val="en-US"/>
               </w:rPr>
-              <w:t>Engaged concentration/</w:t>
+              <w:t>Engaged concentration</w:t>
+            </w:r>
+            <w:r>
+              <w:rPr>
+                <w:rFonts w:ascii="Times New Roman" w:hAnsi="Times New Roman" w:cs="Times New Roman"/>
+                <w:lang w:val="en-US"/>
+              </w:rPr>
+              <w:t xml:space="preserve"> </w:t>
+            </w:r>
+            <w:r>
+              <w:rPr>
+                <w:rFonts w:ascii="Times New Roman" w:hAnsi="Times New Roman" w:cs="Times New Roman"/>
+                <w:lang w:val="en-US"/>
+              </w:rPr>
+              <w:t>/</w:t>
+            </w:r>
+            <w:r>
+              <w:rPr>
+                <w:rFonts w:ascii="Times New Roman" w:hAnsi="Times New Roman" w:cs="Times New Roman"/>
+                <w:lang w:val="en-US"/>
+              </w:rPr>
+              <w:t xml:space="preserve"> </w:t>
             </w:r>
           </w:p>
           <w:p>
@@ -4743,44 +5735,72 @@
               <w:ind w:left="406"/>
               <w:rPr>
                 <w:rFonts w:ascii="Times New Roman" w:hAnsi="Times New Roman" w:cs="Times New Roman"/>
+                <w:lang w:val="en-US"/>
               </w:rPr>
             </w:pPr>
-            <w:proofErr w:type="spellStart"/>
-            <w:r>
-              <w:rPr>
-                <w:rFonts w:ascii="Times New Roman" w:hAnsi="Times New Roman" w:cs="Times New Roman"/>
+            <w:r>
+              <w:rPr>
+                <w:rFonts w:ascii="Times New Roman" w:hAnsi="Times New Roman" w:cs="Times New Roman"/>
+                <w:lang w:val="en-US"/>
               </w:rPr>
               <w:t>Frustration</w:t>
             </w:r>
-            <w:proofErr w:type="spellEnd"/>
-            <w:r>
-              <w:rPr>
-                <w:rFonts w:ascii="Times New Roman" w:hAnsi="Times New Roman" w:cs="Times New Roman"/>
+            <w:r>
+              <w:rPr>
+                <w:rFonts w:ascii="Times New Roman" w:hAnsi="Times New Roman" w:cs="Times New Roman"/>
+                <w:lang w:val="en-US"/>
+              </w:rPr>
+              <w:t xml:space="preserve"> </w:t>
+            </w:r>
+            <w:r>
+              <w:rPr>
+                <w:rFonts w:ascii="Times New Roman" w:hAnsi="Times New Roman" w:cs="Times New Roman"/>
+                <w:lang w:val="en-US"/>
               </w:rPr>
               <w:t>/</w:t>
             </w:r>
-            <w:proofErr w:type="spellStart"/>
-            <w:r>
-              <w:rPr>
-                <w:rFonts w:ascii="Times New Roman" w:hAnsi="Times New Roman" w:cs="Times New Roman"/>
+            <w:r>
+              <w:rPr>
+                <w:rFonts w:ascii="Times New Roman" w:hAnsi="Times New Roman" w:cs="Times New Roman"/>
+                <w:lang w:val="en-US"/>
+              </w:rPr>
+              <w:t xml:space="preserve"> </w:t>
+            </w:r>
+            <w:r>
+              <w:rPr>
+                <w:rFonts w:ascii="Times New Roman" w:hAnsi="Times New Roman" w:cs="Times New Roman"/>
+                <w:lang w:val="en-US"/>
               </w:rPr>
               <w:t>Surprise</w:t>
             </w:r>
-            <w:proofErr w:type="spellEnd"/>
-            <w:r>
-              <w:rPr>
-                <w:rFonts w:ascii="Times New Roman" w:hAnsi="Times New Roman" w:cs="Times New Roman"/>
+            <w:r>
+              <w:rPr>
+                <w:rFonts w:ascii="Times New Roman" w:hAnsi="Times New Roman" w:cs="Times New Roman"/>
+                <w:lang w:val="en-US"/>
+              </w:rPr>
+              <w:t xml:space="preserve"> </w:t>
+            </w:r>
+            <w:r>
+              <w:rPr>
+                <w:rFonts w:ascii="Times New Roman" w:hAnsi="Times New Roman" w:cs="Times New Roman"/>
+                <w:lang w:val="en-US"/>
               </w:rPr>
               <w:t>/</w:t>
             </w:r>
-            <w:proofErr w:type="spellStart"/>
-            <w:r>
-              <w:rPr>
-                <w:rFonts w:ascii="Times New Roman" w:hAnsi="Times New Roman" w:cs="Times New Roman"/>
+            <w:r>
+              <w:rPr>
+                <w:rFonts w:ascii="Times New Roman" w:hAnsi="Times New Roman" w:cs="Times New Roman"/>
+                <w:lang w:val="en-US"/>
+              </w:rPr>
+              <w:t xml:space="preserve"> </w:t>
+            </w:r>
+            <w:r>
+              <w:rPr>
+                <w:rFonts w:ascii="Times New Roman" w:hAnsi="Times New Roman" w:cs="Times New Roman"/>
+                <w:lang w:val="en-US"/>
               </w:rPr>
               <w:t>None</w:t>
             </w:r>
-            <w:proofErr w:type="spellEnd"/>
           </w:p>
           <w:p>
             <w:pPr>
@@ -4788,21 +5808,7 @@
               <w:ind w:left="406"/>
               <w:rPr>
                 <w:rFonts w:ascii="Times New Roman" w:hAnsi="Times New Roman" w:cs="Times New Roman"/>
-              </w:rPr>
-            </w:pPr>
-            <w:r>
-              <w:rPr>
-                <w:rFonts w:ascii="Times New Roman" w:hAnsi="Times New Roman" w:cs="Times New Roman"/>
-              </w:rPr>
-              <w:t>(una u otra)</w:t>
-            </w:r>
-          </w:p>
-          <w:p>
-            <w:pPr>
-              <w:pStyle w:val="Prrafodelista"/>
-              <w:ind w:left="406"/>
-              <w:rPr>
-                <w:rFonts w:ascii="Times New Roman" w:hAnsi="Times New Roman" w:cs="Times New Roman"/>
+                <w:lang w:val="en-US"/>
               </w:rPr>
             </w:pPr>
           </w:p>
@@ -4937,16 +5943,6 @@
               </w:rPr>
               <w:t xml:space="preserve"> </w:t>
             </w:r>
-          </w:p>
-          <w:p>
-            <w:pPr>
-              <w:pStyle w:val="Prrafodelista"/>
-              <w:ind w:left="406"/>
-              <w:rPr>
-                <w:rFonts w:ascii="Times New Roman" w:hAnsi="Times New Roman" w:cs="Times New Roman"/>
-                <w:lang w:val="en-US"/>
-              </w:rPr>
-            </w:pPr>
             <w:r>
               <w:rPr>
                 <w:rFonts w:ascii="Times New Roman" w:hAnsi="Times New Roman" w:cs="Times New Roman"/>
@@ -5008,7 +6004,21 @@
                 <w:rFonts w:ascii="Times New Roman" w:hAnsi="Times New Roman" w:cs="Times New Roman"/>
                 <w:lang w:val="en-US"/>
               </w:rPr>
-              <w:t>Pride/</w:t>
+              <w:t>Pride</w:t>
+            </w:r>
+            <w:r>
+              <w:rPr>
+                <w:rFonts w:ascii="Times New Roman" w:hAnsi="Times New Roman" w:cs="Times New Roman"/>
+                <w:lang w:val="en-US"/>
+              </w:rPr>
+              <w:t xml:space="preserve"> </w:t>
+            </w:r>
+            <w:r>
+              <w:rPr>
+                <w:rFonts w:ascii="Times New Roman" w:hAnsi="Times New Roman" w:cs="Times New Roman"/>
+                <w:lang w:val="en-US"/>
+              </w:rPr>
+              <w:t>/</w:t>
             </w:r>
             <w:r>
               <w:rPr>
@@ -5067,68 +6077,80 @@
     <w:p>
       <w:pPr>
         <w:pStyle w:val="Parrafo"/>
-      </w:pPr>
-      <w:r>
-        <w:t>Descripción de K-</w:t>
-      </w:r>
-      <w:proofErr w:type="spellStart"/>
-      <w:r>
-        <w:t>EmoCon</w:t>
-      </w:r>
-      <w:proofErr w:type="spellEnd"/>
-      <w:r>
-        <w:t>:</w:t>
-      </w:r>
-    </w:p>
-    <w:p>
-      <w:pPr>
-        <w:pStyle w:val="Parrafo"/>
-      </w:pPr>
-      <w:r>
-        <w:t xml:space="preserve">El conjunto de datos contiene mediciones multimodales, incluidas grabaciones audiovisuales, EEG y señales fisiológicas, adquiridas con dispositivos estándar de </w:t>
-      </w:r>
-      <w:r>
         <w:rPr>
           <w:b/>
           <w:bCs/>
         </w:rPr>
-        <w:t>16 sesiones de debates</w:t>
-      </w:r>
-      <w:r>
-        <w:t xml:space="preserve"> de aproximadamente 10 minutos de duración. Incluye </w:t>
-      </w:r>
+      </w:pPr>
       <w:r>
         <w:rPr>
           <w:b/>
           <w:bCs/>
         </w:rPr>
-        <w:t xml:space="preserve">anotaciones de </w:t>
-      </w:r>
+        <w:t>Descripción de K-</w:t>
+      </w:r>
+      <w:proofErr w:type="spellStart"/>
       <w:r>
         <w:rPr>
           <w:b/>
           <w:bCs/>
         </w:rPr>
-        <w:lastRenderedPageBreak/>
-        <w:t>emociones</w:t>
-      </w:r>
-      <w:r>
-        <w:t xml:space="preserve"> de las tres perspectivas disponibles: uno mismo, el compañero de debate y los observadores externos. Los evaluadores anotaron exhibiciones emocionales a intervalos de cada 5 segundos mientras veían las imágenes del debate, en términos de </w:t>
-      </w:r>
-      <w:proofErr w:type="spellStart"/>
+        <w:t>EmoCon</w:t>
+      </w:r>
+      <w:proofErr w:type="spellEnd"/>
       <w:r>
         <w:rPr>
           <w:b/>
           <w:bCs/>
         </w:rPr>
-        <w:t>arousal-valence</w:t>
-      </w:r>
-      <w:proofErr w:type="spellEnd"/>
+        <w:t>:</w:t>
+      </w:r>
+    </w:p>
+    <w:p>
+      <w:pPr>
+        <w:pStyle w:val="Parrafo"/>
+      </w:pPr>
+      <w:r>
+        <w:t xml:space="preserve">El conjunto de datos contiene mediciones multimodales, incluidas grabaciones audiovisuales, EEG y señales fisiológicas, adquiridas con dispositivos estándar de </w:t>
+      </w:r>
       <w:r>
         <w:rPr>
           <w:b/>
           <w:bCs/>
         </w:rPr>
+        <w:t>16 sesiones de debates</w:t>
+      </w:r>
+      <w:r>
+        <w:t xml:space="preserve"> de aproximadamente 10 minutos de duración. Incluye </w:t>
+      </w:r>
+      <w:r>
+        <w:rPr>
+          <w:b/>
+          <w:bCs/>
+        </w:rPr>
+        <w:t>anotaciones de emociones</w:t>
+      </w:r>
+      <w:r>
+        <w:t xml:space="preserve"> de las tres perspectivas disponibles: uno mismo, el compañero de debate y los observadores externos. Los evaluadores anotaron exhibiciones emocionales a intervalos de </w:t>
+      </w:r>
+      <w:r>
+        <w:lastRenderedPageBreak/>
+        <w:t xml:space="preserve">cada 5 segundos mientras veían las imágenes del debate, en términos de </w:t>
+      </w:r>
+      <w:proofErr w:type="spellStart"/>
+      <w:r>
+        <w:rPr>
+          <w:b/>
+          <w:bCs/>
+        </w:rPr>
+        <w:t>arousal-valence</w:t>
+      </w:r>
+      <w:proofErr w:type="spellEnd"/>
+      <w:r>
+        <w:rPr>
+          <w:b/>
+          <w:bCs/>
+        </w:rPr>
         <w:t xml:space="preserve"> y 18 emociones categóricas adicionales</w:t>
       </w:r>
       <w:r>
@@ -5145,7 +6167,7 @@
       <w:r>
         <w:t xml:space="preserve">Información: </w:t>
       </w:r>
-      <w:hyperlink r:id="rId11" w:history="1">
+      <w:hyperlink r:id="rId12" w:anchor="Sec17" w:history="1">
         <w:r>
           <w:rPr>
             <w:rStyle w:val="Hipervnculo"/>
@@ -5183,7 +6205,7 @@
         </w:rPr>
         <w:t xml:space="preserve"> </w:t>
       </w:r>
-      <w:hyperlink r:id="rId12" w:history="1">
+      <w:hyperlink r:id="rId13" w:history="1">
         <w:r>
           <w:rPr>
             <w:rStyle w:val="Hipervnculo"/>
@@ -5217,6 +6239,7 @@
           <w:lang w:eastAsia="es-ES"/>
         </w:rPr>
       </w:pPr>
+      <w:bookmarkStart w:id="15" w:name="_Toc72363015"/>
       <w:r>
         <w:rPr>
           <w:lang w:eastAsia="es-ES"/>
@@ -5238,6 +6261,7 @@
         </w:rPr>
         <w:t>-VISTEC</w:t>
       </w:r>
+      <w:bookmarkEnd w:id="15"/>
     </w:p>
     <w:p>
       <w:pPr>
@@ -5517,25 +6541,7 @@
               <w:rPr>
                 <w:rFonts w:ascii="Times New Roman" w:hAnsi="Times New Roman" w:cs="Times New Roman"/>
               </w:rPr>
-              <w:t>ACC</w:t>
-            </w:r>
-            <w:r>
-              <w:rPr>
-                <w:rFonts w:ascii="Times New Roman" w:hAnsi="Times New Roman" w:cs="Times New Roman"/>
-              </w:rPr>
-              <w:t xml:space="preserve"> -</w:t>
-            </w:r>
-            <w:r>
-              <w:rPr>
-                <w:rFonts w:ascii="Times New Roman" w:hAnsi="Times New Roman" w:cs="Times New Roman"/>
-              </w:rPr>
-              <w:t>acelerómetro</w:t>
-            </w:r>
-            <w:r>
-              <w:rPr>
-                <w:rFonts w:ascii="Times New Roman" w:hAnsi="Times New Roman" w:cs="Times New Roman"/>
-              </w:rPr>
-              <w:t xml:space="preserve"> *</w:t>
+              <w:t>ACC -acelerómetro *</w:t>
             </w:r>
           </w:p>
           <w:p>
@@ -5888,7 +6894,23 @@
                 <w:rFonts w:ascii="Times New Roman" w:hAnsi="Times New Roman" w:cs="Times New Roman"/>
                 <w:lang w:val="en-US"/>
               </w:rPr>
-              <w:t>(0:low or 1:high)</w:t>
+              <w:t>(</w:t>
+            </w:r>
+            <w:proofErr w:type="gramStart"/>
+            <w:r>
+              <w:rPr>
+                <w:rFonts w:ascii="Times New Roman" w:hAnsi="Times New Roman" w:cs="Times New Roman"/>
+                <w:lang w:val="en-US"/>
+              </w:rPr>
+              <w:t>0:low</w:t>
+            </w:r>
+            <w:proofErr w:type="gramEnd"/>
+            <w:r>
+              <w:rPr>
+                <w:rFonts w:ascii="Times New Roman" w:hAnsi="Times New Roman" w:cs="Times New Roman"/>
+                <w:lang w:val="en-US"/>
+              </w:rPr>
+              <w:t xml:space="preserve"> or 1:high)</w:t>
             </w:r>
           </w:p>
           <w:p>
@@ -5906,16 +6928,32 @@
     <w:p>
       <w:pPr>
         <w:pStyle w:val="Parrafo"/>
-      </w:pPr>
-      <w:r>
+        <w:rPr>
+          <w:b/>
+          <w:bCs/>
+        </w:rPr>
+      </w:pPr>
+      <w:r>
+        <w:rPr>
+          <w:b/>
+          <w:bCs/>
+        </w:rPr>
         <w:t xml:space="preserve">Descripción de </w:t>
       </w:r>
       <w:proofErr w:type="spellStart"/>
       <w:r>
+        <w:rPr>
+          <w:b/>
+          <w:bCs/>
+        </w:rPr>
         <w:t>IoBT</w:t>
       </w:r>
       <w:proofErr w:type="spellEnd"/>
       <w:r>
+        <w:rPr>
+          <w:b/>
+          <w:bCs/>
+        </w:rPr>
         <w:t>-VISTEC:</w:t>
       </w:r>
     </w:p>
@@ -5960,7 +6998,7 @@
           <w:u w:val="single"/>
         </w:rPr>
       </w:pPr>
-      <w:hyperlink r:id="rId13" w:history="1">
+      <w:hyperlink r:id="rId14" w:history="1">
         <w:r>
           <w:rPr>
             <w:rStyle w:val="Hipervnculo"/>
@@ -5996,7 +7034,7 @@
           <w:u w:val="single"/>
         </w:rPr>
       </w:pPr>
-      <w:hyperlink r:id="rId14" w:history="1">
+      <w:hyperlink r:id="rId15" w:history="1">
         <w:r>
           <w:rPr>
             <w:rStyle w:val="Hipervnculo"/>
@@ -6009,7 +7047,7 @@
       <w:pPr>
         <w:pStyle w:val="Parrafo"/>
       </w:pPr>
-      <w:hyperlink r:id="rId15" w:history="1">
+      <w:hyperlink r:id="rId16" w:history="1">
         <w:r>
           <w:rPr>
             <w:rStyle w:val="Hipervnculo"/>
@@ -6032,10 +7070,12 @@
       <w:pPr>
         <w:pStyle w:val="Ttulo3"/>
       </w:pPr>
+      <w:bookmarkStart w:id="16" w:name="_Toc72363016"/>
       <w:r>
         <w:lastRenderedPageBreak/>
         <w:t>2.1.3 ASCERTAIN</w:t>
       </w:r>
+      <w:bookmarkEnd w:id="16"/>
     </w:p>
     <w:p/>
     <w:tbl>
@@ -6670,8 +7710,16 @@
     <w:p>
       <w:pPr>
         <w:pStyle w:val="Parrafo"/>
-      </w:pPr>
-      <w:r>
+        <w:rPr>
+          <w:b/>
+          <w:bCs/>
+        </w:rPr>
+      </w:pPr>
+      <w:r>
+        <w:rPr>
+          <w:b/>
+          <w:bCs/>
+        </w:rPr>
         <w:t>Descripción de ASCERTAIN:</w:t>
       </w:r>
     </w:p>
@@ -6720,7 +7768,7 @@
           <w:color w:val="auto"/>
         </w:rPr>
       </w:pPr>
-      <w:hyperlink r:id="rId16" w:history="1">
+      <w:hyperlink r:id="rId17" w:history="1">
         <w:r>
           <w:rPr>
             <w:rStyle w:val="Hipervnculo"/>
@@ -6753,10 +7801,12 @@
       <w:pPr>
         <w:pStyle w:val="Ttulo3"/>
       </w:pPr>
+      <w:bookmarkStart w:id="17" w:name="_Toc72363017"/>
       <w:r>
         <w:lastRenderedPageBreak/>
         <w:t>2.1.4 AMIGOS</w:t>
       </w:r>
+      <w:bookmarkEnd w:id="17"/>
     </w:p>
     <w:p>
       <w:pPr>
@@ -7185,8 +8235,16 @@
     <w:p>
       <w:pPr>
         <w:pStyle w:val="Parrafo"/>
-      </w:pPr>
-      <w:r>
+        <w:rPr>
+          <w:b/>
+          <w:bCs/>
+        </w:rPr>
+      </w:pPr>
+      <w:r>
+        <w:rPr>
+          <w:b/>
+          <w:bCs/>
+        </w:rPr>
         <w:t>Descripción de AMIGOS:</w:t>
       </w:r>
     </w:p>
@@ -7235,7 +8293,7 @@
           <w:u w:val="single"/>
         </w:rPr>
       </w:pPr>
-      <w:hyperlink r:id="rId17" w:history="1">
+      <w:hyperlink r:id="rId18" w:history="1">
         <w:r>
           <w:rPr>
             <w:rStyle w:val="Hipervnculo"/>
@@ -7256,10 +8314,12 @@
       <w:pPr>
         <w:pStyle w:val="Ttulo3"/>
       </w:pPr>
+      <w:bookmarkStart w:id="18" w:name="_Toc72363018"/>
       <w:r>
         <w:lastRenderedPageBreak/>
         <w:t>2.1.5 CASE</w:t>
       </w:r>
+      <w:bookmarkEnd w:id="18"/>
     </w:p>
     <w:p>
       <w:pPr>
@@ -7769,8 +8829,16 @@
     <w:p>
       <w:pPr>
         <w:pStyle w:val="Parrafo"/>
-      </w:pPr>
-      <w:r>
+        <w:rPr>
+          <w:b/>
+          <w:bCs/>
+        </w:rPr>
+      </w:pPr>
+      <w:r>
+        <w:rPr>
+          <w:b/>
+          <w:bCs/>
+        </w:rPr>
         <w:t>Descripción de CASE:</w:t>
       </w:r>
     </w:p>
@@ -7848,7 +8916,7 @@
       <w:pPr>
         <w:pStyle w:val="Parrafo"/>
       </w:pPr>
-      <w:hyperlink r:id="rId18" w:anchor="Sec2" w:history="1">
+      <w:hyperlink r:id="rId19" w:anchor="Sec2" w:history="1">
         <w:r>
           <w:rPr>
             <w:rStyle w:val="Hipervnculo"/>
@@ -7873,7 +8941,7 @@
           <w:u w:val="single"/>
         </w:rPr>
       </w:pPr>
-      <w:hyperlink r:id="rId19" w:history="1">
+      <w:hyperlink r:id="rId20" w:history="1">
         <w:r>
           <w:rPr>
             <w:rStyle w:val="Hipervnculo"/>
@@ -7896,7 +8964,7 @@
           <w:u w:val="single"/>
         </w:rPr>
       </w:pPr>
-      <w:hyperlink r:id="rId20" w:history="1">
+      <w:hyperlink r:id="rId21" w:history="1">
         <w:r>
           <w:rPr>
             <w:rStyle w:val="Hipervnculo"/>
@@ -7923,12 +8991,15 @@
       <w:pPr>
         <w:pStyle w:val="Ttulo1"/>
       </w:pPr>
-      <w:bookmarkStart w:id="11" w:name="_Toc72349803"/>
+      <w:bookmarkStart w:id="19" w:name="_Toc72363019"/>
       <w:r>
         <w:lastRenderedPageBreak/>
+        <w:t xml:space="preserve">3. </w:t>
+      </w:r>
+      <w:r>
         <w:t>Tecnologías</w:t>
       </w:r>
-      <w:bookmarkEnd w:id="11"/>
+      <w:bookmarkEnd w:id="19"/>
     </w:p>
     <w:p/>
     <w:p/>
@@ -7936,7 +9007,10 @@
       <w:pPr>
         <w:pStyle w:val="Ttulo2"/>
       </w:pPr>
-      <w:bookmarkStart w:id="12" w:name="_Toc72349804"/>
+      <w:bookmarkStart w:id="20" w:name="_Toc72363020"/>
+      <w:r>
+        <w:t xml:space="preserve">3.1 </w:t>
+      </w:r>
       <w:r>
         <w:t xml:space="preserve">Pulsera inteligente </w:t>
       </w:r>
@@ -7948,7 +9022,7 @@
       <w:r>
         <w:t xml:space="preserve"> E4</w:t>
       </w:r>
-      <w:bookmarkEnd w:id="12"/>
+      <w:bookmarkEnd w:id="20"/>
     </w:p>
     <w:p>
       <w:pPr>
@@ -8024,7 +9098,7 @@
                     </pic:cNvPicPr>
                   </pic:nvPicPr>
                   <pic:blipFill>
-                    <a:blip r:embed="rId21">
+                    <a:blip r:embed="rId22">
                       <a:extLst>
                         <a:ext uri="{28A0092B-C50C-407E-A947-70E740481C1C}">
                           <a14:useLocalDpi xmlns:a14="http://schemas.microsoft.com/office/drawing/2010/main" val="0"/>
@@ -8210,7 +9284,6 @@
         <w:rPr>
           <w:b/>
           <w:bCs/>
-          <w:lang w:val="en-US"/>
         </w:rPr>
         <w:t>EDA Sensor (GSR Sensor).</w:t>
       </w:r>
@@ -8218,14 +9291,10 @@
         <w:rPr>
           <w:b/>
           <w:bCs/>
-          <w:lang w:val="en-US"/>
         </w:rPr>
         <w:t xml:space="preserve"> </w:t>
       </w:r>
       <w:r>
-        <w:rPr>
-          <w:lang w:val="en-US"/>
-        </w:rPr>
         <w:t xml:space="preserve"> </w:t>
       </w:r>
       <w:r>
@@ -8327,18 +9396,32 @@
           <w:numId w:val="4"/>
         </w:numPr>
       </w:pPr>
+      <w:proofErr w:type="spellStart"/>
       <w:r>
         <w:rPr>
           <w:b/>
           <w:bCs/>
-          <w:lang w:val="en-US"/>
-        </w:rPr>
-        <w:t>Infrared Thermopile</w:t>
-      </w:r>
-      <w:r>
-        <w:rPr>
-          <w:lang w:val="en-US"/>
-        </w:rPr>
+        </w:rPr>
+        <w:t>Infrared</w:t>
+      </w:r>
+      <w:proofErr w:type="spellEnd"/>
+      <w:r>
+        <w:rPr>
+          <w:b/>
+          <w:bCs/>
+        </w:rPr>
+        <w:t xml:space="preserve"> </w:t>
+      </w:r>
+      <w:proofErr w:type="spellStart"/>
+      <w:r>
+        <w:rPr>
+          <w:b/>
+          <w:bCs/>
+        </w:rPr>
+        <w:t>Thermopile</w:t>
+      </w:r>
+      <w:proofErr w:type="spellEnd"/>
+      <w:r>
         <w:t xml:space="preserve">. </w:t>
       </w:r>
       <w:r>
@@ -8394,7 +9477,7 @@
                     </pic:cNvPicPr>
                   </pic:nvPicPr>
                   <pic:blipFill>
-                    <a:blip r:embed="rId22">
+                    <a:blip r:embed="rId23">
                       <a:extLst>
                         <a:ext uri="{28A0092B-C50C-407E-A947-70E740481C1C}">
                           <a14:useLocalDpi xmlns:a14="http://schemas.microsoft.com/office/drawing/2010/main" val="0"/>
@@ -8644,9 +9727,6 @@
           <w:ilvl w:val="0"/>
           <w:numId w:val="7"/>
         </w:numPr>
-        <w:rPr>
-          <w:lang w:val="en-US"/>
-        </w:rPr>
       </w:pPr>
       <w:proofErr w:type="spellStart"/>
       <w:r>
@@ -8862,7 +9942,7 @@
                     </pic:cNvPicPr>
                   </pic:nvPicPr>
                   <pic:blipFill>
-                    <a:blip r:embed="rId23">
+                    <a:blip r:embed="rId24">
                       <a:extLst>
                         <a:ext uri="{28A0092B-C50C-407E-A947-70E740481C1C}">
                           <a14:useLocalDpi xmlns:a14="http://schemas.microsoft.com/office/drawing/2010/main" val="0"/>
@@ -8948,11 +10028,11 @@
       <w:pPr>
         <w:pStyle w:val="Ttulo1"/>
       </w:pPr>
-      <w:bookmarkStart w:id="13" w:name="_Toc72349805"/>
+      <w:bookmarkStart w:id="21" w:name="_Toc72363021"/>
       <w:r>
         <w:t>Implementación</w:t>
       </w:r>
-      <w:bookmarkEnd w:id="13"/>
+      <w:bookmarkEnd w:id="21"/>
     </w:p>
     <w:p>
       <w:pPr>
@@ -8963,14 +10043,14 @@
       <w:pPr>
         <w:pStyle w:val="Ttulo2"/>
       </w:pPr>
-      <w:bookmarkStart w:id="14" w:name="_Toc72349806"/>
+      <w:bookmarkStart w:id="22" w:name="_Toc72363022"/>
       <w:r>
         <w:t xml:space="preserve">Sistema para obtener </w:t>
       </w:r>
       <w:r>
         <w:t>los datos</w:t>
       </w:r>
-      <w:bookmarkEnd w:id="14"/>
+      <w:bookmarkEnd w:id="22"/>
     </w:p>
     <w:p>
       <w:pPr>
@@ -8981,11 +10061,11 @@
       <w:pPr>
         <w:pStyle w:val="Ttulo2"/>
       </w:pPr>
-      <w:bookmarkStart w:id="15" w:name="_Toc72349807"/>
+      <w:bookmarkStart w:id="23" w:name="_Toc72363023"/>
       <w:r>
         <w:t>Tratamiento de los datos</w:t>
       </w:r>
-      <w:bookmarkEnd w:id="15"/>
+      <w:bookmarkEnd w:id="23"/>
     </w:p>
     <w:p>
       <w:pPr>
@@ -8996,11 +10076,11 @@
       <w:pPr>
         <w:pStyle w:val="Ttulo2"/>
       </w:pPr>
-      <w:bookmarkStart w:id="16" w:name="_Toc72349808"/>
+      <w:bookmarkStart w:id="24" w:name="_Toc72363024"/>
       <w:r>
         <w:t>Pruebas</w:t>
       </w:r>
-      <w:bookmarkEnd w:id="16"/>
+      <w:bookmarkEnd w:id="24"/>
       <w:r>
         <w:br w:type="page"/>
       </w:r>
@@ -9025,12 +10105,12 @@
         <w:pStyle w:val="Ttulo1"/>
         <w:spacing w:line="360" w:lineRule="auto"/>
       </w:pPr>
-      <w:bookmarkStart w:id="17" w:name="_Toc72349809"/>
+      <w:bookmarkStart w:id="25" w:name="_Toc72363025"/>
       <w:r>
         <w:lastRenderedPageBreak/>
         <w:t>Resultados</w:t>
       </w:r>
-      <w:bookmarkEnd w:id="17"/>
+      <w:bookmarkEnd w:id="25"/>
     </w:p>
     <w:p>
       <w:pPr>
@@ -9074,12 +10154,12 @@
         <w:pStyle w:val="Ttulo1"/>
         <w:spacing w:line="360" w:lineRule="auto"/>
       </w:pPr>
-      <w:bookmarkStart w:id="18" w:name="_Toc72349810"/>
+      <w:bookmarkStart w:id="26" w:name="_Toc72363026"/>
       <w:r>
         <w:lastRenderedPageBreak/>
         <w:t>Conclusiones</w:t>
       </w:r>
-      <w:bookmarkEnd w:id="18"/>
+      <w:bookmarkEnd w:id="26"/>
     </w:p>
     <w:p>
       <w:pPr>
@@ -9109,11 +10189,11 @@
         <w:pStyle w:val="Ttulo1"/>
         <w:spacing w:line="360" w:lineRule="auto"/>
       </w:pPr>
-      <w:bookmarkStart w:id="19" w:name="_Toc72349811"/>
+      <w:bookmarkStart w:id="27" w:name="_Toc72363027"/>
       <w:r>
         <w:t>Bibliografía y referencias</w:t>
       </w:r>
-      <w:bookmarkEnd w:id="19"/>
+      <w:bookmarkEnd w:id="27"/>
     </w:p>
     <w:p>
       <w:pPr>
@@ -9152,15 +10232,15 @@
         <w:pStyle w:val="Ttulo1"/>
         <w:spacing w:line="360" w:lineRule="auto"/>
       </w:pPr>
-      <w:bookmarkStart w:id="20" w:name="_Toc72349812"/>
+      <w:bookmarkStart w:id="28" w:name="_Toc72363028"/>
       <w:r>
         <w:t>Anexos</w:t>
       </w:r>
-      <w:bookmarkEnd w:id="20"/>
+      <w:bookmarkEnd w:id="28"/>
     </w:p>
     <w:sectPr>
-      <w:footerReference w:type="even" r:id="rId24"/>
-      <w:footerReference w:type="default" r:id="rId25"/>
+      <w:footerReference w:type="even" r:id="rId25"/>
+      <w:footerReference w:type="default" r:id="rId26"/>
       <w:pgSz w:w="11906" w:h="16838"/>
       <w:pgMar w:top="1418" w:right="1418" w:bottom="1418" w:left="1701" w:header="709" w:footer="709" w:gutter="0"/>
       <w:cols w:space="708"/>
@@ -9543,6 +10623,119 @@
     </w:lvl>
   </w:abstractNum>
   <w:abstractNum w:abstractNumId="2" w15:restartNumberingAfterBreak="0">
+    <w:nsid w:val="137D6253"/>
+    <w:multiLevelType w:val="hybridMultilevel"/>
+    <w:tmpl w:val="CE5C2634"/>
+    <w:lvl w:ilvl="0" w:tplc="0C0A0001">
+      <w:start w:val="1"/>
+      <w:numFmt w:val="bullet"/>
+      <w:lvlText w:val=""/>
+      <w:lvlJc w:val="left"/>
+      <w:pPr>
+        <w:ind w:left="720" w:hanging="360"/>
+      </w:pPr>
+      <w:rPr>
+        <w:rFonts w:ascii="Symbol" w:hAnsi="Symbol" w:hint="default"/>
+      </w:rPr>
+    </w:lvl>
+    <w:lvl w:ilvl="1" w:tplc="0C0A0003" w:tentative="1">
+      <w:start w:val="1"/>
+      <w:numFmt w:val="bullet"/>
+      <w:lvlText w:val="o"/>
+      <w:lvlJc w:val="left"/>
+      <w:pPr>
+        <w:ind w:left="1440" w:hanging="360"/>
+      </w:pPr>
+      <w:rPr>
+        <w:rFonts w:ascii="Courier New" w:hAnsi="Courier New" w:cs="Courier New" w:hint="default"/>
+      </w:rPr>
+    </w:lvl>
+    <w:lvl w:ilvl="2" w:tplc="0C0A0005" w:tentative="1">
+      <w:start w:val="1"/>
+      <w:numFmt w:val="bullet"/>
+      <w:lvlText w:val=""/>
+      <w:lvlJc w:val="left"/>
+      <w:pPr>
+        <w:ind w:left="2160" w:hanging="360"/>
+      </w:pPr>
+      <w:rPr>
+        <w:rFonts w:ascii="Wingdings" w:hAnsi="Wingdings" w:hint="default"/>
+      </w:rPr>
+    </w:lvl>
+    <w:lvl w:ilvl="3" w:tplc="0C0A0001" w:tentative="1">
+      <w:start w:val="1"/>
+      <w:numFmt w:val="bullet"/>
+      <w:lvlText w:val=""/>
+      <w:lvlJc w:val="left"/>
+      <w:pPr>
+        <w:ind w:left="2880" w:hanging="360"/>
+      </w:pPr>
+      <w:rPr>
+        <w:rFonts w:ascii="Symbol" w:hAnsi="Symbol" w:hint="default"/>
+      </w:rPr>
+    </w:lvl>
+    <w:lvl w:ilvl="4" w:tplc="0C0A0003" w:tentative="1">
+      <w:start w:val="1"/>
+      <w:numFmt w:val="bullet"/>
+      <w:lvlText w:val="o"/>
+      <w:lvlJc w:val="left"/>
+      <w:pPr>
+        <w:ind w:left="3600" w:hanging="360"/>
+      </w:pPr>
+      <w:rPr>
+        <w:rFonts w:ascii="Courier New" w:hAnsi="Courier New" w:cs="Courier New" w:hint="default"/>
+      </w:rPr>
+    </w:lvl>
+    <w:lvl w:ilvl="5" w:tplc="0C0A0005" w:tentative="1">
+      <w:start w:val="1"/>
+      <w:numFmt w:val="bullet"/>
+      <w:lvlText w:val=""/>
+      <w:lvlJc w:val="left"/>
+      <w:pPr>
+        <w:ind w:left="4320" w:hanging="360"/>
+      </w:pPr>
+      <w:rPr>
+        <w:rFonts w:ascii="Wingdings" w:hAnsi="Wingdings" w:hint="default"/>
+      </w:rPr>
+    </w:lvl>
+    <w:lvl w:ilvl="6" w:tplc="0C0A0001" w:tentative="1">
+      <w:start w:val="1"/>
+      <w:numFmt w:val="bullet"/>
+      <w:lvlText w:val=""/>
+      <w:lvlJc w:val="left"/>
+      <w:pPr>
+        <w:ind w:left="5040" w:hanging="360"/>
+      </w:pPr>
+      <w:rPr>
+        <w:rFonts w:ascii="Symbol" w:hAnsi="Symbol" w:hint="default"/>
+      </w:rPr>
+    </w:lvl>
+    <w:lvl w:ilvl="7" w:tplc="0C0A0003" w:tentative="1">
+      <w:start w:val="1"/>
+      <w:numFmt w:val="bullet"/>
+      <w:lvlText w:val="o"/>
+      <w:lvlJc w:val="left"/>
+      <w:pPr>
+        <w:ind w:left="5760" w:hanging="360"/>
+      </w:pPr>
+      <w:rPr>
+        <w:rFonts w:ascii="Courier New" w:hAnsi="Courier New" w:cs="Courier New" w:hint="default"/>
+      </w:rPr>
+    </w:lvl>
+    <w:lvl w:ilvl="8" w:tplc="0C0A0005" w:tentative="1">
+      <w:start w:val="1"/>
+      <w:numFmt w:val="bullet"/>
+      <w:lvlText w:val=""/>
+      <w:lvlJc w:val="left"/>
+      <w:pPr>
+        <w:ind w:left="6480" w:hanging="360"/>
+      </w:pPr>
+      <w:rPr>
+        <w:rFonts w:ascii="Wingdings" w:hAnsi="Wingdings" w:hint="default"/>
+      </w:rPr>
+    </w:lvl>
+  </w:abstractNum>
+  <w:abstractNum w:abstractNumId="3" w15:restartNumberingAfterBreak="0">
     <w:nsid w:val="16045ABC"/>
     <w:multiLevelType w:val="hybridMultilevel"/>
     <w:tmpl w:val="480A2DB0"/>
@@ -9655,7 +10848,7 @@
       </w:rPr>
     </w:lvl>
   </w:abstractNum>
-  <w:abstractNum w:abstractNumId="3" w15:restartNumberingAfterBreak="0">
+  <w:abstractNum w:abstractNumId="4" w15:restartNumberingAfterBreak="0">
     <w:nsid w:val="1E3B70BD"/>
     <w:multiLevelType w:val="hybridMultilevel"/>
     <w:tmpl w:val="C97AEA02"/>
@@ -9768,7 +10961,7 @@
       </w:rPr>
     </w:lvl>
   </w:abstractNum>
-  <w:abstractNum w:abstractNumId="4" w15:restartNumberingAfterBreak="0">
+  <w:abstractNum w:abstractNumId="5" w15:restartNumberingAfterBreak="0">
     <w:nsid w:val="1E9028C8"/>
     <w:multiLevelType w:val="hybridMultilevel"/>
     <w:tmpl w:val="B554D5D8"/>
@@ -9881,7 +11074,7 @@
       </w:rPr>
     </w:lvl>
   </w:abstractNum>
-  <w:abstractNum w:abstractNumId="5" w15:restartNumberingAfterBreak="0">
+  <w:abstractNum w:abstractNumId="6" w15:restartNumberingAfterBreak="0">
     <w:nsid w:val="1F065325"/>
     <w:multiLevelType w:val="hybridMultilevel"/>
     <w:tmpl w:val="D0FC0F96"/>
@@ -9995,7 +11188,7 @@
       </w:rPr>
     </w:lvl>
   </w:abstractNum>
-  <w:abstractNum w:abstractNumId="6" w15:restartNumberingAfterBreak="0">
+  <w:abstractNum w:abstractNumId="7" w15:restartNumberingAfterBreak="0">
     <w:nsid w:val="26D97E11"/>
     <w:multiLevelType w:val="hybridMultilevel"/>
     <w:tmpl w:val="6A34C2B2"/>
@@ -10108,7 +11301,7 @@
       </w:rPr>
     </w:lvl>
   </w:abstractNum>
-  <w:abstractNum w:abstractNumId="7" w15:restartNumberingAfterBreak="0">
+  <w:abstractNum w:abstractNumId="8" w15:restartNumberingAfterBreak="0">
     <w:nsid w:val="2C2B1F35"/>
     <w:multiLevelType w:val="hybridMultilevel"/>
     <w:tmpl w:val="B3EC1328"/>
@@ -10221,7 +11414,7 @@
       </w:rPr>
     </w:lvl>
   </w:abstractNum>
-  <w:abstractNum w:abstractNumId="8" w15:restartNumberingAfterBreak="0">
+  <w:abstractNum w:abstractNumId="9" w15:restartNumberingAfterBreak="0">
     <w:nsid w:val="30F2008F"/>
     <w:multiLevelType w:val="hybridMultilevel"/>
     <w:tmpl w:val="1DB0518A"/>
@@ -10334,7 +11527,7 @@
       </w:rPr>
     </w:lvl>
   </w:abstractNum>
-  <w:abstractNum w:abstractNumId="9" w15:restartNumberingAfterBreak="0">
+  <w:abstractNum w:abstractNumId="10" w15:restartNumberingAfterBreak="0">
     <w:nsid w:val="310706BF"/>
     <w:multiLevelType w:val="hybridMultilevel"/>
     <w:tmpl w:val="5C349082"/>
@@ -10447,7 +11640,7 @@
       </w:rPr>
     </w:lvl>
   </w:abstractNum>
-  <w:abstractNum w:abstractNumId="10" w15:restartNumberingAfterBreak="0">
+  <w:abstractNum w:abstractNumId="11" w15:restartNumberingAfterBreak="0">
     <w:nsid w:val="32437433"/>
     <w:multiLevelType w:val="hybridMultilevel"/>
     <w:tmpl w:val="56AA23FE"/>
@@ -10560,7 +11753,7 @@
       </w:rPr>
     </w:lvl>
   </w:abstractNum>
-  <w:abstractNum w:abstractNumId="11" w15:restartNumberingAfterBreak="0">
+  <w:abstractNum w:abstractNumId="12" w15:restartNumberingAfterBreak="0">
     <w:nsid w:val="32855C69"/>
     <w:multiLevelType w:val="hybridMultilevel"/>
     <w:tmpl w:val="243EA38E"/>
@@ -10673,7 +11866,7 @@
       </w:rPr>
     </w:lvl>
   </w:abstractNum>
-  <w:abstractNum w:abstractNumId="12" w15:restartNumberingAfterBreak="0">
+  <w:abstractNum w:abstractNumId="13" w15:restartNumberingAfterBreak="0">
     <w:nsid w:val="32B16276"/>
     <w:multiLevelType w:val="hybridMultilevel"/>
     <w:tmpl w:val="4094FCBA"/>
@@ -10786,7 +11979,7 @@
       </w:rPr>
     </w:lvl>
   </w:abstractNum>
-  <w:abstractNum w:abstractNumId="13" w15:restartNumberingAfterBreak="0">
+  <w:abstractNum w:abstractNumId="14" w15:restartNumberingAfterBreak="0">
     <w:nsid w:val="37D06257"/>
     <w:multiLevelType w:val="hybridMultilevel"/>
     <w:tmpl w:val="FFCCE140"/>
@@ -10899,7 +12092,7 @@
       </w:rPr>
     </w:lvl>
   </w:abstractNum>
-  <w:abstractNum w:abstractNumId="14" w15:restartNumberingAfterBreak="0">
+  <w:abstractNum w:abstractNumId="15" w15:restartNumberingAfterBreak="0">
     <w:nsid w:val="3F2E7A88"/>
     <w:multiLevelType w:val="hybridMultilevel"/>
     <w:tmpl w:val="2998005E"/>
@@ -10915,7 +12108,7 @@
         <w:rFonts w:ascii="Symbol" w:hAnsi="Symbol" w:hint="default"/>
       </w:rPr>
     </w:lvl>
-    <w:lvl w:ilvl="1" w:tplc="0C0A0003" w:tentative="1">
+    <w:lvl w:ilvl="1" w:tplc="0C0A0003">
       <w:start w:val="1"/>
       <w:numFmt w:val="bullet"/>
       <w:lvlText w:val="o"/>
@@ -11012,7 +12205,7 @@
       </w:rPr>
     </w:lvl>
   </w:abstractNum>
-  <w:abstractNum w:abstractNumId="15" w15:restartNumberingAfterBreak="0">
+  <w:abstractNum w:abstractNumId="16" w15:restartNumberingAfterBreak="0">
     <w:nsid w:val="3F9D1EDF"/>
     <w:multiLevelType w:val="hybridMultilevel"/>
     <w:tmpl w:val="24D43C8E"/>
@@ -11125,7 +12318,7 @@
       </w:rPr>
     </w:lvl>
   </w:abstractNum>
-  <w:abstractNum w:abstractNumId="16" w15:restartNumberingAfterBreak="0">
+  <w:abstractNum w:abstractNumId="17" w15:restartNumberingAfterBreak="0">
     <w:nsid w:val="417C7A7A"/>
     <w:multiLevelType w:val="hybridMultilevel"/>
     <w:tmpl w:val="F06E35E6"/>
@@ -11238,7 +12431,7 @@
       </w:rPr>
     </w:lvl>
   </w:abstractNum>
-  <w:abstractNum w:abstractNumId="17" w15:restartNumberingAfterBreak="0">
+  <w:abstractNum w:abstractNumId="18" w15:restartNumberingAfterBreak="0">
     <w:nsid w:val="54B60CBF"/>
     <w:multiLevelType w:val="hybridMultilevel"/>
     <w:tmpl w:val="7C3A5660"/>
@@ -11351,7 +12544,7 @@
       </w:rPr>
     </w:lvl>
   </w:abstractNum>
-  <w:abstractNum w:abstractNumId="18" w15:restartNumberingAfterBreak="0">
+  <w:abstractNum w:abstractNumId="19" w15:restartNumberingAfterBreak="0">
     <w:nsid w:val="565E11A2"/>
     <w:multiLevelType w:val="hybridMultilevel"/>
     <w:tmpl w:val="C2DADE58"/>
@@ -11464,7 +12657,7 @@
       </w:rPr>
     </w:lvl>
   </w:abstractNum>
-  <w:abstractNum w:abstractNumId="19" w15:restartNumberingAfterBreak="0">
+  <w:abstractNum w:abstractNumId="20" w15:restartNumberingAfterBreak="0">
     <w:nsid w:val="57260AC4"/>
     <w:multiLevelType w:val="hybridMultilevel"/>
     <w:tmpl w:val="8AF8DB62"/>
@@ -11577,7 +12770,7 @@
       </w:rPr>
     </w:lvl>
   </w:abstractNum>
-  <w:abstractNum w:abstractNumId="20" w15:restartNumberingAfterBreak="0">
+  <w:abstractNum w:abstractNumId="21" w15:restartNumberingAfterBreak="0">
     <w:nsid w:val="5BD71262"/>
     <w:multiLevelType w:val="hybridMultilevel"/>
     <w:tmpl w:val="F5F4579C"/>
@@ -11663,7 +12856,7 @@
       </w:pPr>
     </w:lvl>
   </w:abstractNum>
-  <w:abstractNum w:abstractNumId="21" w15:restartNumberingAfterBreak="0">
+  <w:abstractNum w:abstractNumId="22" w15:restartNumberingAfterBreak="0">
     <w:nsid w:val="5F2C7131"/>
     <w:multiLevelType w:val="hybridMultilevel"/>
     <w:tmpl w:val="E41A4724"/>
@@ -11776,7 +12969,7 @@
       </w:rPr>
     </w:lvl>
   </w:abstractNum>
-  <w:abstractNum w:abstractNumId="22" w15:restartNumberingAfterBreak="0">
+  <w:abstractNum w:abstractNumId="23" w15:restartNumberingAfterBreak="0">
     <w:nsid w:val="6A1F6B52"/>
     <w:multiLevelType w:val="hybridMultilevel"/>
     <w:tmpl w:val="0E10F370"/>
@@ -11889,7 +13082,7 @@
       </w:rPr>
     </w:lvl>
   </w:abstractNum>
-  <w:abstractNum w:abstractNumId="23" w15:restartNumberingAfterBreak="0">
+  <w:abstractNum w:abstractNumId="24" w15:restartNumberingAfterBreak="0">
     <w:nsid w:val="6A23052E"/>
     <w:multiLevelType w:val="hybridMultilevel"/>
     <w:tmpl w:val="C95ECB28"/>
@@ -12002,7 +13195,7 @@
       </w:rPr>
     </w:lvl>
   </w:abstractNum>
-  <w:abstractNum w:abstractNumId="24" w15:restartNumberingAfterBreak="0">
+  <w:abstractNum w:abstractNumId="25" w15:restartNumberingAfterBreak="0">
     <w:nsid w:val="6B8E02D4"/>
     <w:multiLevelType w:val="hybridMultilevel"/>
     <w:tmpl w:val="66E25D3A"/>
@@ -12116,7 +13309,7 @@
       </w:rPr>
     </w:lvl>
   </w:abstractNum>
-  <w:abstractNum w:abstractNumId="25" w15:restartNumberingAfterBreak="0">
+  <w:abstractNum w:abstractNumId="26" w15:restartNumberingAfterBreak="0">
     <w:nsid w:val="744B328D"/>
     <w:multiLevelType w:val="hybridMultilevel"/>
     <w:tmpl w:val="0CF0AB1E"/>
@@ -12229,7 +13422,7 @@
       </w:rPr>
     </w:lvl>
   </w:abstractNum>
-  <w:abstractNum w:abstractNumId="26" w15:restartNumberingAfterBreak="0">
+  <w:abstractNum w:abstractNumId="27" w15:restartNumberingAfterBreak="0">
     <w:nsid w:val="76817B06"/>
     <w:multiLevelType w:val="hybridMultilevel"/>
     <w:tmpl w:val="961663E8"/>
@@ -12342,7 +13535,7 @@
       </w:rPr>
     </w:lvl>
   </w:abstractNum>
-  <w:abstractNum w:abstractNumId="27" w15:restartNumberingAfterBreak="0">
+  <w:abstractNum w:abstractNumId="28" w15:restartNumberingAfterBreak="0">
     <w:nsid w:val="7A126A4B"/>
     <w:multiLevelType w:val="hybridMultilevel"/>
     <w:tmpl w:val="1268817A"/>
@@ -12456,88 +13649,91 @@
     </w:lvl>
   </w:abstractNum>
   <w:num w:numId="1">
-    <w:abstractNumId w:val="10"/>
+    <w:abstractNumId w:val="11"/>
   </w:num>
   <w:num w:numId="2">
-    <w:abstractNumId w:val="20"/>
+    <w:abstractNumId w:val="21"/>
   </w:num>
   <w:num w:numId="3">
-    <w:abstractNumId w:val="2"/>
+    <w:abstractNumId w:val="3"/>
   </w:num>
   <w:num w:numId="4">
-    <w:abstractNumId w:val="24"/>
+    <w:abstractNumId w:val="25"/>
   </w:num>
   <w:num w:numId="5">
+    <w:abstractNumId w:val="7"/>
+  </w:num>
+  <w:num w:numId="6">
+    <w:abstractNumId w:val="28"/>
+  </w:num>
+  <w:num w:numId="7">
     <w:abstractNumId w:val="6"/>
   </w:num>
-  <w:num w:numId="6">
-    <w:abstractNumId w:val="27"/>
-  </w:num>
-  <w:num w:numId="7">
-    <w:abstractNumId w:val="5"/>
-  </w:num>
   <w:num w:numId="8">
-    <w:abstractNumId w:val="14"/>
+    <w:abstractNumId w:val="15"/>
   </w:num>
   <w:num w:numId="9">
     <w:abstractNumId w:val="0"/>
   </w:num>
   <w:num w:numId="10">
-    <w:abstractNumId w:val="12"/>
+    <w:abstractNumId w:val="13"/>
   </w:num>
   <w:num w:numId="11">
-    <w:abstractNumId w:val="21"/>
+    <w:abstractNumId w:val="22"/>
   </w:num>
   <w:num w:numId="12">
+    <w:abstractNumId w:val="20"/>
+  </w:num>
+  <w:num w:numId="13">
+    <w:abstractNumId w:val="8"/>
+  </w:num>
+  <w:num w:numId="14">
+    <w:abstractNumId w:val="4"/>
+  </w:num>
+  <w:num w:numId="15">
     <w:abstractNumId w:val="19"/>
   </w:num>
-  <w:num w:numId="13">
-    <w:abstractNumId w:val="7"/>
-  </w:num>
-  <w:num w:numId="14">
-    <w:abstractNumId w:val="3"/>
-  </w:num>
-  <w:num w:numId="15">
-    <w:abstractNumId w:val="18"/>
-  </w:num>
   <w:num w:numId="16">
-    <w:abstractNumId w:val="26"/>
+    <w:abstractNumId w:val="27"/>
   </w:num>
   <w:num w:numId="17">
-    <w:abstractNumId w:val="22"/>
+    <w:abstractNumId w:val="23"/>
   </w:num>
   <w:num w:numId="18">
     <w:abstractNumId w:val="1"/>
   </w:num>
   <w:num w:numId="19">
-    <w:abstractNumId w:val="25"/>
+    <w:abstractNumId w:val="26"/>
   </w:num>
   <w:num w:numId="20">
-    <w:abstractNumId w:val="11"/>
+    <w:abstractNumId w:val="12"/>
   </w:num>
   <w:num w:numId="21">
+    <w:abstractNumId w:val="17"/>
+  </w:num>
+  <w:num w:numId="22">
+    <w:abstractNumId w:val="24"/>
+  </w:num>
+  <w:num w:numId="23">
+    <w:abstractNumId w:val="10"/>
+  </w:num>
+  <w:num w:numId="24">
+    <w:abstractNumId w:val="14"/>
+  </w:num>
+  <w:num w:numId="25">
     <w:abstractNumId w:val="16"/>
   </w:num>
-  <w:num w:numId="22">
-    <w:abstractNumId w:val="23"/>
+  <w:num w:numId="26">
+    <w:abstractNumId w:val="18"/>
   </w:num>
-  <w:num w:numId="23">
+  <w:num w:numId="27">
+    <w:abstractNumId w:val="5"/>
+  </w:num>
+  <w:num w:numId="28">
     <w:abstractNumId w:val="9"/>
   </w:num>
-  <w:num w:numId="24">
-    <w:abstractNumId w:val="13"/>
-  </w:num>
-  <w:num w:numId="25">
-    <w:abstractNumId w:val="15"/>
-  </w:num>
-  <w:num w:numId="26">
-    <w:abstractNumId w:val="17"/>
-  </w:num>
-  <w:num w:numId="27">
-    <w:abstractNumId w:val="4"/>
-  </w:num>
-  <w:num w:numId="28">
-    <w:abstractNumId w:val="8"/>
+  <w:num w:numId="29">
+    <w:abstractNumId w:val="2"/>
   </w:num>
 </w:numbering>
 </file>
@@ -12995,7 +14191,7 @@
     <w:uiPriority w:val="9"/>
     <w:unhideWhenUsed/>
     <w:qFormat/>
-    <w:rsid w:val="005804CC"/>
+    <w:rsid w:val="000D6FC3"/>
     <w:pPr>
       <w:keepNext/>
       <w:keepLines/>
@@ -13003,9 +14199,8 @@
       <w:outlineLvl w:val="2"/>
     </w:pPr>
     <w:rPr>
-      <w:rFonts w:asciiTheme="majorHAnsi" w:eastAsiaTheme="majorEastAsia" w:hAnsiTheme="majorHAnsi" w:cstheme="majorBidi"/>
-      <w:color w:val="1F4D78" w:themeColor="accent1" w:themeShade="7F"/>
-      <w:sz w:val="24"/>
+      <w:rFonts w:ascii="Arial" w:eastAsiaTheme="majorEastAsia" w:hAnsi="Arial" w:cstheme="majorBidi"/>
+      <w:sz w:val="32"/>
       <w:szCs w:val="24"/>
     </w:rPr>
   </w:style>
@@ -13291,11 +14486,10 @@
     <w:basedOn w:val="Fuentedeprrafopredeter"/>
     <w:link w:val="Ttulo3"/>
     <w:uiPriority w:val="9"/>
-    <w:rsid w:val="005804CC"/>
+    <w:rsid w:val="000D6FC3"/>
     <w:rPr>
-      <w:rFonts w:asciiTheme="majorHAnsi" w:eastAsiaTheme="majorEastAsia" w:hAnsiTheme="majorHAnsi" w:cstheme="majorBidi"/>
-      <w:color w:val="1F4D78" w:themeColor="accent1" w:themeShade="7F"/>
-      <w:sz w:val="24"/>
+      <w:rFonts w:ascii="Arial" w:eastAsiaTheme="majorEastAsia" w:hAnsi="Arial" w:cstheme="majorBidi"/>
+      <w:sz w:val="32"/>
       <w:szCs w:val="24"/>
     </w:rPr>
   </w:style>
@@ -13310,6 +14504,19 @@
       <w:color w:val="605E5C"/>
       <w:shd w:val="clear" w:color="auto" w:fill="E1DFDD"/>
     </w:rPr>
+  </w:style>
+  <w:style w:type="paragraph" w:styleId="TDC3">
+    <w:name w:val="toc 3"/>
+    <w:basedOn w:val="Normal"/>
+    <w:next w:val="Normal"/>
+    <w:autoRedefine/>
+    <w:uiPriority w:val="39"/>
+    <w:unhideWhenUsed/>
+    <w:rsid w:val="00F04068"/>
+    <w:pPr>
+      <w:spacing w:after="100"/>
+      <w:ind w:left="440"/>
+    </w:pPr>
   </w:style>
 </w:styles>
 </file>

</xml_diff>